<commit_message>
Segundo Commit: Desarrollo consulta
</commit_message>
<xml_diff>
--- a/TallerTaniaTrejo.docx
+++ b/TallerTaniaTrejo.docx
@@ -1,6 +1,6 @@
 
 <file path=word/document.xml><?xml version="1.0" encoding="utf-8"?>
-<w:document xmlns:wpc="http://schemas.microsoft.com/office/word/2010/wordprocessingCanvas" xmlns:cx="http://schemas.microsoft.com/office/drawing/2014/chartex" xmlns:cx1="http://schemas.microsoft.com/office/drawing/2015/9/8/chartex" xmlns:cx2="http://schemas.microsoft.com/office/drawing/2015/10/21/chartex" xmlns:cx3="http://schemas.microsoft.com/office/drawing/2016/5/9/chartex" xmlns:cx4="http://schemas.microsoft.com/office/drawing/2016/5/10/chartex" xmlns:cx5="http://schemas.microsoft.com/office/drawing/2016/5/11/chartex" xmlns:cx6="http://schemas.microsoft.com/office/drawing/2016/5/12/chartex" xmlns:cx7="http://schemas.microsoft.com/office/drawing/2016/5/13/chartex" xmlns:cx8="http://schemas.microsoft.com/office/drawing/2016/5/14/chartex" xmlns:mc="http://schemas.openxmlformats.org/markup-compatibility/2006" xmlns:aink="http://schemas.microsoft.com/office/drawing/2016/ink" xmlns:am3d="http://schemas.microsoft.com/office/drawing/2017/model3d" xmlns:o="urn:schemas-microsoft-com:office:office" xmlns:r="http://schemas.openxmlformats.org/officeDocument/2006/relationships" xmlns:m="http://schemas.openxmlformats.org/officeDocument/2006/math" xmlns:v="urn:schemas-microsoft-com:vml" xmlns:wp14="http://schemas.microsoft.com/office/word/2010/wordprocessingDrawing" xmlns:wp="http://schemas.openxmlformats.org/drawingml/2006/wordprocessingDrawing" xmlns:w10="urn:schemas-microsoft-com:office:word" xmlns:w="http://schemas.openxmlformats.org/wordprocessingml/2006/main" xmlns:w14="http://schemas.microsoft.com/office/word/2010/wordml" xmlns:w15="http://schemas.microsoft.com/office/word/2012/wordml" xmlns:w16cid="http://schemas.microsoft.com/office/word/2016/wordml/cid" xmlns:w16se="http://schemas.microsoft.com/office/word/2015/wordml/symex" xmlns:wpg="http://schemas.microsoft.com/office/word/2010/wordprocessingGroup" xmlns:wpi="http://schemas.microsoft.com/office/word/2010/wordprocessingInk" xmlns:wne="http://schemas.microsoft.com/office/word/2006/wordml" xmlns:wps="http://schemas.microsoft.com/office/word/2010/wordprocessingShape" mc:Ignorable="w14 w15 w16se w16cid wp14">
+<w:document xmlns:wpc="http://schemas.microsoft.com/office/word/2010/wordprocessingCanvas" xmlns:cx="http://schemas.microsoft.com/office/drawing/2014/chartex" xmlns:cx1="http://schemas.microsoft.com/office/drawing/2015/9/8/chartex" xmlns:cx2="http://schemas.microsoft.com/office/drawing/2015/10/21/chartex" xmlns:cx3="http://schemas.microsoft.com/office/drawing/2016/5/9/chartex" xmlns:cx4="http://schemas.microsoft.com/office/drawing/2016/5/10/chartex" xmlns:cx5="http://schemas.microsoft.com/office/drawing/2016/5/11/chartex" xmlns:cx6="http://schemas.microsoft.com/office/drawing/2016/5/12/chartex" xmlns:cx7="http://schemas.microsoft.com/office/drawing/2016/5/13/chartex" xmlns:cx8="http://schemas.microsoft.com/office/drawing/2016/5/14/chartex" xmlns:mc="http://schemas.openxmlformats.org/markup-compatibility/2006" xmlns:aink="http://schemas.microsoft.com/office/drawing/2016/ink" xmlns:am3d="http://schemas.microsoft.com/office/drawing/2017/model3d" xmlns:o="urn:schemas-microsoft-com:office:office" xmlns:oel="http://schemas.microsoft.com/office/2019/extlst" xmlns:r="http://schemas.openxmlformats.org/officeDocument/2006/relationships" xmlns:m="http://schemas.openxmlformats.org/officeDocument/2006/math" xmlns:v="urn:schemas-microsoft-com:vml" xmlns:wp14="http://schemas.microsoft.com/office/word/2010/wordprocessingDrawing" xmlns:wp="http://schemas.openxmlformats.org/drawingml/2006/wordprocessingDrawing" xmlns:w10="urn:schemas-microsoft-com:office:word" xmlns:w="http://schemas.openxmlformats.org/wordprocessingml/2006/main" xmlns:w14="http://schemas.microsoft.com/office/word/2010/wordml" xmlns:w15="http://schemas.microsoft.com/office/word/2012/wordml" xmlns:w16cex="http://schemas.microsoft.com/office/word/2018/wordml/cex" xmlns:w16cid="http://schemas.microsoft.com/office/word/2016/wordml/cid" xmlns:w16="http://schemas.microsoft.com/office/word/2018/wordml" xmlns:w16du="http://schemas.microsoft.com/office/word/2023/wordml/word16du" xmlns:w16sdtdh="http://schemas.microsoft.com/office/word/2020/wordml/sdtdatahash" xmlns:w16se="http://schemas.microsoft.com/office/word/2015/wordml/symex" xmlns:wpg="http://schemas.microsoft.com/office/word/2010/wordprocessingGroup" xmlns:wpi="http://schemas.microsoft.com/office/word/2010/wordprocessingInk" xmlns:wne="http://schemas.microsoft.com/office/word/2006/wordml" xmlns:wps="http://schemas.microsoft.com/office/word/2010/wordprocessingShape" mc:Ignorable="w14 w15 w16se w16cid w16 w16cex w16sdtdh w16du wp14">
   <w:body>
     <w:p>
       <w:pPr>
@@ -59,16 +59,14 @@
         </w:rPr>
         <w:t xml:space="preserve">Integrantes: </w:t>
       </w:r>
-      <w:proofErr w:type="spellStart"/>
-      <w:r>
-        <w:rPr>
-          <w:rFonts w:ascii="Arial" w:hAnsi="Arial" w:cs="Arial"/>
-          <w:sz w:val="24"/>
-          <w:szCs w:val="24"/>
-        </w:rPr>
-        <w:t>Jose</w:t>
-      </w:r>
-      <w:proofErr w:type="spellEnd"/>
+      <w:r>
+        <w:rPr>
+          <w:rFonts w:ascii="Arial" w:hAnsi="Arial" w:cs="Arial"/>
+          <w:sz w:val="24"/>
+          <w:szCs w:val="24"/>
+        </w:rPr>
+        <w:t>José</w:t>
+      </w:r>
       <w:r>
         <w:rPr>
           <w:rFonts w:ascii="Arial" w:hAnsi="Arial" w:cs="Arial"/>
@@ -83,25 +81,7 @@
           <w:sz w:val="24"/>
           <w:szCs w:val="24"/>
         </w:rPr>
-        <w:t xml:space="preserve"> Delgado </w:t>
-      </w:r>
-      <w:proofErr w:type="spellStart"/>
-      <w:r>
-        <w:rPr>
-          <w:rFonts w:ascii="Arial" w:hAnsi="Arial" w:cs="Arial"/>
-          <w:sz w:val="24"/>
-          <w:szCs w:val="24"/>
-        </w:rPr>
-        <w:t>Delgado</w:t>
-      </w:r>
-      <w:proofErr w:type="spellEnd"/>
-      <w:r>
-        <w:rPr>
-          <w:rFonts w:ascii="Arial" w:hAnsi="Arial" w:cs="Arial"/>
-          <w:sz w:val="24"/>
-          <w:szCs w:val="24"/>
-        </w:rPr>
-        <w:t xml:space="preserve">, Tania </w:t>
+        <w:t xml:space="preserve"> Delgado Delgado, Tania </w:t>
       </w:r>
       <w:r>
         <w:rPr>
@@ -163,23 +143,7 @@
           <w:sz w:val="24"/>
           <w:szCs w:val="24"/>
         </w:rPr>
-        <w:t xml:space="preserve">Que tablas están relacionadas y con </w:t>
-      </w:r>
-      <w:r>
-        <w:rPr>
-          <w:rFonts w:ascii="Arial" w:hAnsi="Arial" w:cs="Arial"/>
-          <w:sz w:val="24"/>
-          <w:szCs w:val="24"/>
-        </w:rPr>
-        <w:t>qué</w:t>
-      </w:r>
-      <w:r>
-        <w:rPr>
-          <w:rFonts w:ascii="Arial" w:hAnsi="Arial" w:cs="Arial"/>
-          <w:sz w:val="24"/>
-          <w:szCs w:val="24"/>
-        </w:rPr>
-        <w:t xml:space="preserve"> campos o llaves foráneas están</w:t>
+        <w:t>Que tablas están relacionadas y con qué campos o llaves foráneas están</w:t>
       </w:r>
     </w:p>
     <w:p>
@@ -227,25 +191,7 @@
           <w:sz w:val="24"/>
           <w:szCs w:val="24"/>
         </w:rPr>
-        <w:t xml:space="preserve">La tabla </w:t>
-      </w:r>
-      <w:proofErr w:type="spellStart"/>
-      <w:r>
-        <w:rPr>
-          <w:rFonts w:ascii="Arial" w:hAnsi="Arial" w:cs="Arial"/>
-          <w:sz w:val="24"/>
-          <w:szCs w:val="24"/>
-        </w:rPr>
-        <w:t>Products</w:t>
-      </w:r>
-      <w:proofErr w:type="spellEnd"/>
-      <w:r>
-        <w:rPr>
-          <w:rFonts w:ascii="Arial" w:hAnsi="Arial" w:cs="Arial"/>
-          <w:sz w:val="24"/>
-          <w:szCs w:val="24"/>
-        </w:rPr>
-        <w:t xml:space="preserve"> </w:t>
+        <w:t xml:space="preserve">La tabla Products </w:t>
       </w:r>
       <w:r>
         <w:rPr>
@@ -261,89 +207,7 @@
           <w:sz w:val="24"/>
           <w:szCs w:val="24"/>
         </w:rPr>
-        <w:t xml:space="preserve"> relacionada con las llaves foráneas de </w:t>
-      </w:r>
-      <w:proofErr w:type="spellStart"/>
-      <w:r>
-        <w:rPr>
-          <w:rFonts w:ascii="Arial" w:hAnsi="Arial" w:cs="Arial"/>
-          <w:sz w:val="24"/>
-          <w:szCs w:val="24"/>
-        </w:rPr>
-        <w:t>Categories</w:t>
-      </w:r>
-      <w:proofErr w:type="spellEnd"/>
-      <w:r>
-        <w:rPr>
-          <w:rFonts w:ascii="Arial" w:hAnsi="Arial" w:cs="Arial"/>
-          <w:sz w:val="24"/>
-          <w:szCs w:val="24"/>
-        </w:rPr>
-        <w:t xml:space="preserve"> (</w:t>
-      </w:r>
-      <w:proofErr w:type="spellStart"/>
-      <w:proofErr w:type="gramStart"/>
-      <w:r>
-        <w:rPr>
-          <w:rFonts w:ascii="Arial" w:hAnsi="Arial" w:cs="Arial"/>
-          <w:sz w:val="24"/>
-          <w:szCs w:val="24"/>
-        </w:rPr>
-        <w:t>CategoryID</w:t>
-      </w:r>
-      <w:proofErr w:type="spellEnd"/>
-      <w:r>
-        <w:rPr>
-          <w:rFonts w:ascii="Arial" w:hAnsi="Arial" w:cs="Arial"/>
-          <w:sz w:val="24"/>
-          <w:szCs w:val="24"/>
-        </w:rPr>
-        <w:t>)  y</w:t>
-      </w:r>
-      <w:proofErr w:type="gramEnd"/>
-      <w:r>
-        <w:rPr>
-          <w:rFonts w:ascii="Arial" w:hAnsi="Arial" w:cs="Arial"/>
-          <w:sz w:val="24"/>
-          <w:szCs w:val="24"/>
-        </w:rPr>
-        <w:t xml:space="preserve"> la tabla </w:t>
-      </w:r>
-      <w:proofErr w:type="spellStart"/>
-      <w:r>
-        <w:rPr>
-          <w:rFonts w:ascii="Arial" w:hAnsi="Arial" w:cs="Arial"/>
-          <w:sz w:val="24"/>
-          <w:szCs w:val="24"/>
-        </w:rPr>
-        <w:t>Suppliers</w:t>
-      </w:r>
-      <w:proofErr w:type="spellEnd"/>
-      <w:r>
-        <w:rPr>
-          <w:rFonts w:ascii="Arial" w:hAnsi="Arial" w:cs="Arial"/>
-          <w:sz w:val="24"/>
-          <w:szCs w:val="24"/>
-        </w:rPr>
-        <w:t xml:space="preserve"> (</w:t>
-      </w:r>
-      <w:proofErr w:type="spellStart"/>
-      <w:r>
-        <w:rPr>
-          <w:rFonts w:ascii="Arial" w:hAnsi="Arial" w:cs="Arial"/>
-          <w:sz w:val="24"/>
-          <w:szCs w:val="24"/>
-        </w:rPr>
-        <w:t>SupplierID</w:t>
-      </w:r>
-      <w:proofErr w:type="spellEnd"/>
-      <w:r>
-        <w:rPr>
-          <w:rFonts w:ascii="Arial" w:hAnsi="Arial" w:cs="Arial"/>
-          <w:sz w:val="24"/>
-          <w:szCs w:val="24"/>
-        </w:rPr>
-        <w:t>)</w:t>
+        <w:t xml:space="preserve"> relacionada con las llaves foráneas de Categories (CategoryID)  y la tabla Suppliers (SupplierID)</w:t>
       </w:r>
     </w:p>
     <w:p>
@@ -359,123 +223,21 @@
           <w:szCs w:val="24"/>
         </w:rPr>
       </w:pPr>
-      <w:proofErr w:type="spellStart"/>
-      <w:r>
-        <w:rPr>
-          <w:rFonts w:ascii="Arial" w:hAnsi="Arial" w:cs="Arial"/>
-          <w:sz w:val="24"/>
-          <w:szCs w:val="24"/>
-        </w:rPr>
-        <w:t>Order</w:t>
-      </w:r>
-      <w:proofErr w:type="spellEnd"/>
-      <w:r>
-        <w:rPr>
-          <w:rFonts w:ascii="Arial" w:hAnsi="Arial" w:cs="Arial"/>
-          <w:sz w:val="24"/>
-          <w:szCs w:val="24"/>
-        </w:rPr>
-        <w:t xml:space="preserve"> </w:t>
-      </w:r>
-      <w:proofErr w:type="spellStart"/>
-      <w:r>
-        <w:rPr>
-          <w:rFonts w:ascii="Arial" w:hAnsi="Arial" w:cs="Arial"/>
-          <w:sz w:val="24"/>
-          <w:szCs w:val="24"/>
-        </w:rPr>
-        <w:t>Details</w:t>
-      </w:r>
-      <w:proofErr w:type="spellEnd"/>
-      <w:r>
-        <w:rPr>
-          <w:rFonts w:ascii="Arial" w:hAnsi="Arial" w:cs="Arial"/>
-          <w:sz w:val="24"/>
-          <w:szCs w:val="24"/>
-        </w:rPr>
-        <w:t xml:space="preserve"> se relaciona con la tabla </w:t>
-      </w:r>
-      <w:proofErr w:type="spellStart"/>
-      <w:proofErr w:type="gramStart"/>
-      <w:r>
-        <w:rPr>
-          <w:rFonts w:ascii="Arial" w:hAnsi="Arial" w:cs="Arial"/>
-          <w:sz w:val="24"/>
-          <w:szCs w:val="24"/>
-        </w:rPr>
-        <w:t>Order</w:t>
-      </w:r>
-      <w:proofErr w:type="spellEnd"/>
-      <w:r>
-        <w:rPr>
-          <w:rFonts w:ascii="Arial" w:hAnsi="Arial" w:cs="Arial"/>
-          <w:sz w:val="24"/>
-          <w:szCs w:val="24"/>
-        </w:rPr>
-        <w:t>(</w:t>
-      </w:r>
-      <w:proofErr w:type="spellStart"/>
-      <w:proofErr w:type="gramEnd"/>
-      <w:r>
-        <w:rPr>
-          <w:rFonts w:ascii="Arial" w:hAnsi="Arial" w:cs="Arial"/>
-          <w:sz w:val="24"/>
-          <w:szCs w:val="24"/>
-        </w:rPr>
-        <w:t>OrderID</w:t>
-      </w:r>
-      <w:proofErr w:type="spellEnd"/>
-      <w:r>
-        <w:rPr>
-          <w:rFonts w:ascii="Arial" w:hAnsi="Arial" w:cs="Arial"/>
-          <w:sz w:val="24"/>
-          <w:szCs w:val="24"/>
-        </w:rPr>
-        <w:t xml:space="preserve">) y </w:t>
-      </w:r>
-      <w:r>
-        <w:rPr>
-          <w:rFonts w:ascii="Arial" w:hAnsi="Arial" w:cs="Arial"/>
-          <w:sz w:val="24"/>
-          <w:szCs w:val="24"/>
-        </w:rPr>
-        <w:t xml:space="preserve">la tabla </w:t>
-      </w:r>
-      <w:proofErr w:type="spellStart"/>
-      <w:r>
-        <w:rPr>
-          <w:rFonts w:ascii="Arial" w:hAnsi="Arial" w:cs="Arial"/>
-          <w:sz w:val="24"/>
-          <w:szCs w:val="24"/>
-        </w:rPr>
-        <w:t>Products</w:t>
-      </w:r>
-      <w:proofErr w:type="spellEnd"/>
-      <w:r>
-        <w:rPr>
-          <w:rFonts w:ascii="Arial" w:hAnsi="Arial" w:cs="Arial"/>
-          <w:sz w:val="24"/>
-          <w:szCs w:val="24"/>
-        </w:rPr>
-        <w:t xml:space="preserve"> (</w:t>
-      </w:r>
-      <w:proofErr w:type="spellStart"/>
-      <w:r>
-        <w:rPr>
-          <w:rFonts w:ascii="Arial" w:hAnsi="Arial" w:cs="Arial"/>
-          <w:sz w:val="24"/>
-          <w:szCs w:val="24"/>
-        </w:rPr>
-        <w:t>ProductID</w:t>
-      </w:r>
-      <w:proofErr w:type="spellEnd"/>
-      <w:r>
-        <w:rPr>
-          <w:rFonts w:ascii="Arial" w:hAnsi="Arial" w:cs="Arial"/>
-          <w:sz w:val="24"/>
-          <w:szCs w:val="24"/>
-        </w:rPr>
-        <w:t>)</w:t>
+      <w:r>
+        <w:rPr>
+          <w:rFonts w:ascii="Arial" w:hAnsi="Arial" w:cs="Arial"/>
+          <w:sz w:val="24"/>
+          <w:szCs w:val="24"/>
+        </w:rPr>
+        <w:t xml:space="preserve">Order Details se relaciona con la tabla Order(OrderID) y </w:t>
+      </w:r>
+      <w:r>
+        <w:rPr>
+          <w:rFonts w:ascii="Arial" w:hAnsi="Arial" w:cs="Arial"/>
+          <w:sz w:val="24"/>
+          <w:szCs w:val="24"/>
+        </w:rPr>
+        <w:t>la tabla Products (ProductID)</w:t>
       </w:r>
     </w:p>
     <w:p>
@@ -497,149 +259,31 @@
           <w:sz w:val="24"/>
           <w:szCs w:val="24"/>
         </w:rPr>
-        <w:t xml:space="preserve">La tabla </w:t>
-      </w:r>
-      <w:proofErr w:type="spellStart"/>
-      <w:r>
-        <w:rPr>
-          <w:rFonts w:ascii="Arial" w:hAnsi="Arial" w:cs="Arial"/>
-          <w:sz w:val="24"/>
-          <w:szCs w:val="24"/>
-        </w:rPr>
-        <w:t>Orders</w:t>
-      </w:r>
-      <w:proofErr w:type="spellEnd"/>
-      <w:r>
-        <w:rPr>
-          <w:rFonts w:ascii="Arial" w:hAnsi="Arial" w:cs="Arial"/>
-          <w:sz w:val="24"/>
-          <w:szCs w:val="24"/>
-        </w:rPr>
-        <w:t xml:space="preserve"> se relaciona con la tabla </w:t>
-      </w:r>
-      <w:proofErr w:type="spellStart"/>
-      <w:r>
-        <w:rPr>
-          <w:rFonts w:ascii="Arial" w:hAnsi="Arial" w:cs="Arial"/>
-          <w:sz w:val="24"/>
-          <w:szCs w:val="24"/>
-        </w:rPr>
-        <w:t>Customers</w:t>
-      </w:r>
-      <w:proofErr w:type="spellEnd"/>
-      <w:r>
-        <w:rPr>
-          <w:rFonts w:ascii="Arial" w:hAnsi="Arial" w:cs="Arial"/>
-          <w:sz w:val="24"/>
-          <w:szCs w:val="24"/>
-        </w:rPr>
-        <w:t xml:space="preserve"> (</w:t>
-      </w:r>
-      <w:proofErr w:type="spellStart"/>
-      <w:r>
-        <w:rPr>
-          <w:rFonts w:ascii="Arial" w:hAnsi="Arial" w:cs="Arial"/>
-          <w:sz w:val="24"/>
-          <w:szCs w:val="24"/>
-        </w:rPr>
-        <w:t>CustomerID</w:t>
-      </w:r>
-      <w:proofErr w:type="spellEnd"/>
-      <w:r>
-        <w:rPr>
-          <w:rFonts w:ascii="Arial" w:hAnsi="Arial" w:cs="Arial"/>
-          <w:sz w:val="24"/>
-          <w:szCs w:val="24"/>
-        </w:rPr>
-        <w:t xml:space="preserve"> y la tabla </w:t>
-      </w:r>
-      <w:proofErr w:type="spellStart"/>
-      <w:r>
-        <w:rPr>
-          <w:rFonts w:ascii="Arial" w:hAnsi="Arial" w:cs="Arial"/>
-          <w:sz w:val="24"/>
-          <w:szCs w:val="24"/>
-        </w:rPr>
-        <w:t>Shippers</w:t>
-      </w:r>
-      <w:proofErr w:type="spellEnd"/>
-      <w:r>
-        <w:rPr>
-          <w:rFonts w:ascii="Arial" w:hAnsi="Arial" w:cs="Arial"/>
-          <w:sz w:val="24"/>
-          <w:szCs w:val="24"/>
-        </w:rPr>
-        <w:t xml:space="preserve"> (</w:t>
-      </w:r>
-      <w:proofErr w:type="spellStart"/>
-      <w:r>
-        <w:rPr>
-          <w:rFonts w:ascii="Arial" w:hAnsi="Arial" w:cs="Arial"/>
-          <w:sz w:val="24"/>
-          <w:szCs w:val="24"/>
-        </w:rPr>
-        <w:t>Ship</w:t>
-      </w:r>
-      <w:r>
-        <w:rPr>
-          <w:rFonts w:ascii="Arial" w:hAnsi="Arial" w:cs="Arial"/>
-          <w:sz w:val="24"/>
-          <w:szCs w:val="24"/>
-        </w:rPr>
-        <w:t>Via</w:t>
-      </w:r>
-      <w:proofErr w:type="spellEnd"/>
-      <w:r>
-        <w:rPr>
-          <w:rFonts w:ascii="Arial" w:hAnsi="Arial" w:cs="Arial"/>
-          <w:sz w:val="24"/>
-          <w:szCs w:val="24"/>
-        </w:rPr>
-        <w:t>)</w:t>
-      </w:r>
-      <w:r>
-        <w:rPr>
-          <w:rFonts w:ascii="Arial" w:hAnsi="Arial" w:cs="Arial"/>
-          <w:sz w:val="24"/>
-          <w:szCs w:val="24"/>
-        </w:rPr>
-        <w:t xml:space="preserve"> y la tabla </w:t>
-      </w:r>
-      <w:proofErr w:type="spellStart"/>
-      <w:r>
-        <w:rPr>
-          <w:rFonts w:ascii="Arial" w:hAnsi="Arial" w:cs="Arial"/>
-          <w:sz w:val="24"/>
-          <w:szCs w:val="24"/>
-        </w:rPr>
-        <w:t>Employees</w:t>
-      </w:r>
-      <w:proofErr w:type="spellEnd"/>
-      <w:r>
-        <w:rPr>
-          <w:rFonts w:ascii="Arial" w:hAnsi="Arial" w:cs="Arial"/>
-          <w:sz w:val="24"/>
-          <w:szCs w:val="24"/>
-        </w:rPr>
-        <w:t xml:space="preserve"> (</w:t>
-      </w:r>
-      <w:proofErr w:type="spellStart"/>
-      <w:r>
-        <w:rPr>
-          <w:rFonts w:ascii="Arial" w:hAnsi="Arial" w:cs="Arial"/>
-          <w:sz w:val="24"/>
-          <w:szCs w:val="24"/>
-        </w:rPr>
-        <w:t>EmployeeID</w:t>
-      </w:r>
-      <w:proofErr w:type="spellEnd"/>
-      <w:r>
-        <w:rPr>
-          <w:rFonts w:ascii="Arial" w:hAnsi="Arial" w:cs="Arial"/>
-          <w:sz w:val="24"/>
-          <w:szCs w:val="24"/>
-        </w:rPr>
-        <w:t>)</w:t>
+        <w:t>La tabla Orders se relaciona con la tabla Customers (CustomerID y la tabla Shippers (Ship</w:t>
+      </w:r>
+      <w:r>
+        <w:rPr>
+          <w:rFonts w:ascii="Arial" w:hAnsi="Arial" w:cs="Arial"/>
+          <w:sz w:val="24"/>
+          <w:szCs w:val="24"/>
+        </w:rPr>
+        <w:t>Via)</w:t>
+      </w:r>
+      <w:r>
+        <w:rPr>
+          <w:rFonts w:ascii="Arial" w:hAnsi="Arial" w:cs="Arial"/>
+          <w:sz w:val="24"/>
+          <w:szCs w:val="24"/>
+        </w:rPr>
+        <w:t xml:space="preserve"> y la tabla Employees (</w:t>
+      </w:r>
+      <w:r>
+        <w:rPr>
+          <w:rFonts w:ascii="Arial" w:hAnsi="Arial" w:cs="Arial"/>
+          <w:sz w:val="24"/>
+          <w:szCs w:val="24"/>
+        </w:rPr>
+        <w:t>EmployeeID)</w:t>
       </w:r>
     </w:p>
     <w:p>
@@ -661,105 +305,15 @@
           <w:sz w:val="24"/>
           <w:szCs w:val="24"/>
         </w:rPr>
-        <w:t xml:space="preserve">La tabla </w:t>
-      </w:r>
-      <w:proofErr w:type="spellStart"/>
-      <w:r>
-        <w:rPr>
-          <w:rFonts w:ascii="Arial" w:hAnsi="Arial" w:cs="Arial"/>
-          <w:sz w:val="24"/>
-          <w:szCs w:val="24"/>
-        </w:rPr>
-        <w:t>CustomerCustomerDemo</w:t>
-      </w:r>
-      <w:proofErr w:type="spellEnd"/>
-      <w:r>
-        <w:rPr>
-          <w:rFonts w:ascii="Arial" w:hAnsi="Arial" w:cs="Arial"/>
-          <w:sz w:val="24"/>
-          <w:szCs w:val="24"/>
-        </w:rPr>
-        <w:t xml:space="preserve"> </w:t>
-      </w:r>
-      <w:r>
-        <w:rPr>
-          <w:rFonts w:ascii="Arial" w:hAnsi="Arial" w:cs="Arial"/>
-          <w:sz w:val="24"/>
-          <w:szCs w:val="24"/>
-        </w:rPr>
-        <w:t xml:space="preserve">con la tabla </w:t>
-      </w:r>
-      <w:proofErr w:type="spellStart"/>
-      <w:r>
-        <w:rPr>
-          <w:rFonts w:ascii="Arial" w:hAnsi="Arial" w:cs="Arial"/>
-          <w:sz w:val="24"/>
-          <w:szCs w:val="24"/>
-        </w:rPr>
-        <w:t>Customers</w:t>
-      </w:r>
-      <w:proofErr w:type="spellEnd"/>
-      <w:r>
-        <w:rPr>
-          <w:rFonts w:ascii="Arial" w:hAnsi="Arial" w:cs="Arial"/>
-          <w:sz w:val="24"/>
-          <w:szCs w:val="24"/>
-        </w:rPr>
-        <w:t xml:space="preserve"> (</w:t>
-      </w:r>
-      <w:proofErr w:type="spellStart"/>
-      <w:r>
-        <w:rPr>
-          <w:rFonts w:ascii="Arial" w:hAnsi="Arial" w:cs="Arial"/>
-          <w:sz w:val="24"/>
-          <w:szCs w:val="24"/>
-        </w:rPr>
-        <w:t>CustomerID</w:t>
-      </w:r>
-      <w:proofErr w:type="spellEnd"/>
-      <w:r>
-        <w:rPr>
-          <w:rFonts w:ascii="Arial" w:hAnsi="Arial" w:cs="Arial"/>
-          <w:sz w:val="24"/>
-          <w:szCs w:val="24"/>
-        </w:rPr>
-        <w:t xml:space="preserve">) y </w:t>
-      </w:r>
-      <w:proofErr w:type="spellStart"/>
-      <w:r>
-        <w:rPr>
-          <w:rFonts w:ascii="Arial" w:hAnsi="Arial" w:cs="Arial"/>
-          <w:sz w:val="24"/>
-          <w:szCs w:val="24"/>
-        </w:rPr>
-        <w:t>CustomerDemopgraphics</w:t>
-      </w:r>
-      <w:proofErr w:type="spellEnd"/>
-      <w:r>
-        <w:rPr>
-          <w:rFonts w:ascii="Arial" w:hAnsi="Arial" w:cs="Arial"/>
-          <w:sz w:val="24"/>
-          <w:szCs w:val="24"/>
-        </w:rPr>
-        <w:t xml:space="preserve"> (</w:t>
-      </w:r>
-      <w:proofErr w:type="spellStart"/>
-      <w:r>
-        <w:rPr>
-          <w:rFonts w:ascii="Arial" w:hAnsi="Arial" w:cs="Arial"/>
-          <w:sz w:val="24"/>
-          <w:szCs w:val="24"/>
-        </w:rPr>
-        <w:t>CustomerTypeID</w:t>
-      </w:r>
-      <w:proofErr w:type="spellEnd"/>
-      <w:r>
-        <w:rPr>
-          <w:rFonts w:ascii="Arial" w:hAnsi="Arial" w:cs="Arial"/>
-          <w:sz w:val="24"/>
-          <w:szCs w:val="24"/>
-        </w:rPr>
-        <w:t>)</w:t>
+        <w:t xml:space="preserve">La tabla CustomerCustomerDemo </w:t>
+      </w:r>
+      <w:r>
+        <w:rPr>
+          <w:rFonts w:ascii="Arial" w:hAnsi="Arial" w:cs="Arial"/>
+          <w:sz w:val="24"/>
+          <w:szCs w:val="24"/>
+        </w:rPr>
+        <w:t>con la tabla Customers (CustomerID) y CustomerDemopgraphics (CustomerTypeID)</w:t>
       </w:r>
     </w:p>
     <w:p>
@@ -783,95 +337,13 @@
         </w:rPr>
         <w:t xml:space="preserve">La tabla </w:t>
       </w:r>
-      <w:proofErr w:type="spellStart"/>
-      <w:r>
-        <w:rPr>
-          <w:rFonts w:ascii="Arial" w:hAnsi="Arial" w:cs="Arial"/>
-          <w:sz w:val="24"/>
-          <w:szCs w:val="24"/>
-        </w:rPr>
-        <w:t>EmployeeTerritories</w:t>
-      </w:r>
-      <w:proofErr w:type="spellEnd"/>
-      <w:r>
-        <w:rPr>
-          <w:rFonts w:ascii="Arial" w:hAnsi="Arial" w:cs="Arial"/>
-          <w:sz w:val="24"/>
-          <w:szCs w:val="24"/>
-        </w:rPr>
-        <w:t xml:space="preserve"> se relaciona con </w:t>
-      </w:r>
-      <w:proofErr w:type="spellStart"/>
-      <w:r>
-        <w:rPr>
-          <w:rFonts w:ascii="Arial" w:hAnsi="Arial" w:cs="Arial"/>
-          <w:sz w:val="24"/>
-          <w:szCs w:val="24"/>
-        </w:rPr>
-        <w:t>Employees</w:t>
-      </w:r>
-      <w:proofErr w:type="spellEnd"/>
-      <w:r>
-        <w:rPr>
-          <w:rFonts w:ascii="Arial" w:hAnsi="Arial" w:cs="Arial"/>
-          <w:sz w:val="24"/>
-          <w:szCs w:val="24"/>
-        </w:rPr>
-        <w:t xml:space="preserve"> (</w:t>
-      </w:r>
-      <w:proofErr w:type="spellStart"/>
-      <w:r>
-        <w:rPr>
-          <w:rFonts w:ascii="Arial" w:hAnsi="Arial" w:cs="Arial"/>
-          <w:sz w:val="24"/>
-          <w:szCs w:val="24"/>
-        </w:rPr>
-        <w:t>EmployeeID</w:t>
-      </w:r>
-      <w:proofErr w:type="spellEnd"/>
-      <w:r>
-        <w:rPr>
-          <w:rFonts w:ascii="Arial" w:hAnsi="Arial" w:cs="Arial"/>
-          <w:sz w:val="24"/>
-          <w:szCs w:val="24"/>
-        </w:rPr>
-        <w:t xml:space="preserve">) y se relaciona con la tabla </w:t>
-      </w:r>
-      <w:proofErr w:type="spellStart"/>
-      <w:r>
-        <w:rPr>
-          <w:rFonts w:ascii="Arial" w:hAnsi="Arial" w:cs="Arial"/>
-          <w:sz w:val="24"/>
-          <w:szCs w:val="24"/>
-        </w:rPr>
-        <w:t>Territories</w:t>
-      </w:r>
-      <w:proofErr w:type="spellEnd"/>
-      <w:r>
-        <w:rPr>
-          <w:rFonts w:ascii="Arial" w:hAnsi="Arial" w:cs="Arial"/>
-          <w:sz w:val="24"/>
-          <w:szCs w:val="24"/>
-        </w:rPr>
-        <w:t xml:space="preserve"> (</w:t>
-      </w:r>
-      <w:proofErr w:type="spellStart"/>
-      <w:r>
-        <w:rPr>
-          <w:rFonts w:ascii="Arial" w:hAnsi="Arial" w:cs="Arial"/>
-          <w:sz w:val="24"/>
-          <w:szCs w:val="24"/>
-        </w:rPr>
-        <w:t>TerritoryID</w:t>
-      </w:r>
-      <w:proofErr w:type="spellEnd"/>
-      <w:r>
-        <w:rPr>
-          <w:rFonts w:ascii="Arial" w:hAnsi="Arial" w:cs="Arial"/>
-          <w:sz w:val="24"/>
-          <w:szCs w:val="24"/>
-        </w:rPr>
-        <w:t>)</w:t>
+      <w:r>
+        <w:rPr>
+          <w:rFonts w:ascii="Arial" w:hAnsi="Arial" w:cs="Arial"/>
+          <w:sz w:val="24"/>
+          <w:szCs w:val="24"/>
+        </w:rPr>
+        <w:t>EmployeeTerritories se relaciona con Employees (EmployeeID) y se relaciona con la tabla Territories (TerritoryID)</w:t>
       </w:r>
     </w:p>
     <w:p>
@@ -893,61 +365,15 @@
           <w:sz w:val="24"/>
           <w:szCs w:val="24"/>
         </w:rPr>
-        <w:t xml:space="preserve">La tabla </w:t>
-      </w:r>
-      <w:proofErr w:type="spellStart"/>
-      <w:r>
-        <w:rPr>
-          <w:rFonts w:ascii="Arial" w:hAnsi="Arial" w:cs="Arial"/>
-          <w:sz w:val="24"/>
-          <w:szCs w:val="24"/>
-        </w:rPr>
-        <w:t>Territories</w:t>
-      </w:r>
-      <w:proofErr w:type="spellEnd"/>
-      <w:r>
-        <w:rPr>
-          <w:rFonts w:ascii="Arial" w:hAnsi="Arial" w:cs="Arial"/>
-          <w:sz w:val="24"/>
-          <w:szCs w:val="24"/>
-        </w:rPr>
-        <w:t xml:space="preserve"> se relaciona con la tabla </w:t>
-      </w:r>
-      <w:proofErr w:type="spellStart"/>
-      <w:r>
-        <w:rPr>
-          <w:rFonts w:ascii="Arial" w:hAnsi="Arial" w:cs="Arial"/>
-          <w:sz w:val="24"/>
-          <w:szCs w:val="24"/>
-        </w:rPr>
-        <w:t>Region</w:t>
-      </w:r>
-      <w:proofErr w:type="spellEnd"/>
-      <w:r>
-        <w:rPr>
-          <w:rFonts w:ascii="Arial" w:hAnsi="Arial" w:cs="Arial"/>
-          <w:sz w:val="24"/>
-          <w:szCs w:val="24"/>
-        </w:rPr>
-        <w:t xml:space="preserve"> (</w:t>
-      </w:r>
-      <w:proofErr w:type="spellStart"/>
-      <w:r>
-        <w:rPr>
-          <w:rFonts w:ascii="Arial" w:hAnsi="Arial" w:cs="Arial"/>
-          <w:sz w:val="24"/>
-          <w:szCs w:val="24"/>
-        </w:rPr>
-        <w:t>RegionID</w:t>
-      </w:r>
-      <w:proofErr w:type="spellEnd"/>
-      <w:r>
-        <w:rPr>
-          <w:rFonts w:ascii="Arial" w:hAnsi="Arial" w:cs="Arial"/>
-          <w:sz w:val="24"/>
-          <w:szCs w:val="24"/>
-        </w:rPr>
-        <w:t>)</w:t>
+        <w:t>La tabla Territories se relaciona con la tabla Region (</w:t>
+      </w:r>
+      <w:r>
+        <w:rPr>
+          <w:rFonts w:ascii="Arial" w:hAnsi="Arial" w:cs="Arial"/>
+          <w:sz w:val="24"/>
+          <w:szCs w:val="24"/>
+        </w:rPr>
+        <w:t>RegionID)</w:t>
       </w:r>
     </w:p>
     <w:p>
@@ -992,61 +418,8 @@
           <w:szCs w:val="24"/>
           <w:lang w:val="en-US"/>
         </w:rPr>
-        <w:t xml:space="preserve">select </w:t>
-      </w:r>
-      <w:proofErr w:type="spellStart"/>
-      <w:proofErr w:type="gramStart"/>
-      <w:r>
-        <w:rPr>
-          <w:rFonts w:ascii="Arial" w:hAnsi="Arial" w:cs="Arial"/>
-          <w:sz w:val="24"/>
-          <w:szCs w:val="24"/>
-          <w:lang w:val="en-US"/>
-        </w:rPr>
-        <w:t>t.TerritoryID</w:t>
-      </w:r>
-      <w:proofErr w:type="spellEnd"/>
-      <w:proofErr w:type="gramEnd"/>
-      <w:r>
-        <w:rPr>
-          <w:rFonts w:ascii="Arial" w:hAnsi="Arial" w:cs="Arial"/>
-          <w:sz w:val="24"/>
-          <w:szCs w:val="24"/>
-          <w:lang w:val="en-US"/>
-        </w:rPr>
-        <w:t xml:space="preserve">, </w:t>
-      </w:r>
-      <w:proofErr w:type="spellStart"/>
-      <w:r>
-        <w:rPr>
-          <w:rFonts w:ascii="Arial" w:hAnsi="Arial" w:cs="Arial"/>
-          <w:sz w:val="24"/>
-          <w:szCs w:val="24"/>
-          <w:lang w:val="en-US"/>
-        </w:rPr>
-        <w:t>t.TerritoryDescription</w:t>
-      </w:r>
-      <w:proofErr w:type="spellEnd"/>
-      <w:r>
-        <w:rPr>
-          <w:rFonts w:ascii="Arial" w:hAnsi="Arial" w:cs="Arial"/>
-          <w:sz w:val="24"/>
-          <w:szCs w:val="24"/>
-          <w:lang w:val="en-US"/>
-        </w:rPr>
-        <w:t xml:space="preserve">, </w:t>
-      </w:r>
-      <w:proofErr w:type="spellStart"/>
-      <w:r>
-        <w:rPr>
-          <w:rFonts w:ascii="Arial" w:hAnsi="Arial" w:cs="Arial"/>
-          <w:sz w:val="24"/>
-          <w:szCs w:val="24"/>
-          <w:lang w:val="en-US"/>
-        </w:rPr>
-        <w:t>r.RegionDescription</w:t>
-      </w:r>
-      <w:proofErr w:type="spellEnd"/>
+        <w:t>select t.TerritoryID, t.TerritoryDescription, r.RegionDescription</w:t>
+      </w:r>
     </w:p>
     <w:p>
       <w:pPr>
@@ -1083,49 +456,7 @@
           <w:szCs w:val="24"/>
           <w:lang w:val="en-US"/>
         </w:rPr>
-        <w:t xml:space="preserve">inner join Region r on </w:t>
-      </w:r>
-      <w:proofErr w:type="spellStart"/>
-      <w:proofErr w:type="gramStart"/>
-      <w:r>
-        <w:rPr>
-          <w:rFonts w:ascii="Arial" w:hAnsi="Arial" w:cs="Arial"/>
-          <w:sz w:val="24"/>
-          <w:szCs w:val="24"/>
-          <w:lang w:val="en-US"/>
-        </w:rPr>
-        <w:t>t.RegionID</w:t>
-      </w:r>
-      <w:proofErr w:type="spellEnd"/>
-      <w:proofErr w:type="gramEnd"/>
-      <w:r>
-        <w:rPr>
-          <w:rFonts w:ascii="Arial" w:hAnsi="Arial" w:cs="Arial"/>
-          <w:sz w:val="24"/>
-          <w:szCs w:val="24"/>
-          <w:lang w:val="en-US"/>
-        </w:rPr>
-        <w:t xml:space="preserve"> = </w:t>
-      </w:r>
-      <w:proofErr w:type="spellStart"/>
-      <w:r>
-        <w:rPr>
-          <w:rFonts w:ascii="Arial" w:hAnsi="Arial" w:cs="Arial"/>
-          <w:sz w:val="24"/>
-          <w:szCs w:val="24"/>
-          <w:lang w:val="en-US"/>
-        </w:rPr>
-        <w:t>r.RegionID</w:t>
-      </w:r>
-      <w:proofErr w:type="spellEnd"/>
-      <w:r>
-        <w:rPr>
-          <w:rFonts w:ascii="Arial" w:hAnsi="Arial" w:cs="Arial"/>
-          <w:sz w:val="24"/>
-          <w:szCs w:val="24"/>
-          <w:lang w:val="en-US"/>
-        </w:rPr>
-        <w:t>;</w:t>
+        <w:t>inner join Region r on t.RegionID = r.RegionID;</w:t>
       </w:r>
     </w:p>
     <w:p>
@@ -1165,12 +496,13 @@
       <w:r>
         <w:rPr>
           <w:rFonts w:ascii="Arial" w:hAnsi="Arial" w:cs="Arial"/>
+          <w:noProof/>
           <w:sz w:val="24"/>
           <w:szCs w:val="24"/>
         </w:rPr>
         <w:lastRenderedPageBreak/>
         <w:drawing>
-          <wp:inline distT="0" distB="0" distL="0" distR="0" wp14:anchorId="3479B7F3" wp14:editId="49181AFC">
+          <wp:inline distT="0" distB="0" distL="0" distR="0" wp14:anchorId="301C318F" wp14:editId="44A5F638">
             <wp:extent cx="4332015" cy="3566160"/>
             <wp:effectExtent l="0" t="0" r="0" b="0"/>
             <wp:docPr id="1" name="Imagen 1"/>
@@ -1241,16 +573,7 @@
           <w:sz w:val="24"/>
           <w:szCs w:val="24"/>
         </w:rPr>
-        <w:t xml:space="preserve">Siguiendo la misma lógica del INNER JOIN ahora: Escribe una consulta en SQL que te permita obtener el detalle de todos los campos del </w:t>
-      </w:r>
-      <w:proofErr w:type="gramStart"/>
-      <w:r>
-        <w:rPr>
-          <w:rFonts w:ascii="Arial" w:hAnsi="Arial" w:cs="Arial"/>
-          <w:sz w:val="24"/>
-          <w:szCs w:val="24"/>
-        </w:rPr>
-        <w:t xml:space="preserve">empleado </w:t>
+        <w:t xml:space="preserve">Siguiendo la misma lógica del INNER JOIN ahora: Escribe una consulta en SQL que te permita obtener el detalle de todos los campos del empleado </w:t>
       </w:r>
       <w:r>
         <w:rPr>
@@ -1266,56 +589,8 @@
           <w:sz w:val="24"/>
           <w:szCs w:val="24"/>
         </w:rPr>
-        <w:t>(</w:t>
-      </w:r>
-      <w:proofErr w:type="spellStart"/>
-      <w:proofErr w:type="gramEnd"/>
-      <w:r>
-        <w:rPr>
-          <w:rFonts w:ascii="Arial" w:hAnsi="Arial" w:cs="Arial"/>
-          <w:sz w:val="24"/>
-          <w:szCs w:val="24"/>
-        </w:rPr>
-        <w:t>Employees</w:t>
-      </w:r>
-      <w:proofErr w:type="spellEnd"/>
-      <w:r>
-        <w:rPr>
-          <w:rFonts w:ascii="Arial" w:hAnsi="Arial" w:cs="Arial"/>
-          <w:sz w:val="24"/>
-          <w:szCs w:val="24"/>
-        </w:rPr>
-        <w:t>), y el ID del territorio al que pertenece (</w:t>
-      </w:r>
-      <w:proofErr w:type="spellStart"/>
-      <w:r>
-        <w:rPr>
-          <w:rFonts w:ascii="Arial" w:hAnsi="Arial" w:cs="Arial"/>
-          <w:sz w:val="24"/>
-          <w:szCs w:val="24"/>
-        </w:rPr>
-        <w:t>TerritoryID</w:t>
-      </w:r>
-      <w:proofErr w:type="spellEnd"/>
-      <w:r>
-        <w:rPr>
-          <w:rFonts w:ascii="Arial" w:hAnsi="Arial" w:cs="Arial"/>
-          <w:sz w:val="24"/>
-          <w:szCs w:val="24"/>
-        </w:rPr>
-        <w:t xml:space="preserve">). Que </w:t>
-      </w:r>
-      <w:proofErr w:type="spellStart"/>
-      <w:proofErr w:type="gramStart"/>
-      <w:r>
-        <w:rPr>
-          <w:rFonts w:ascii="Arial" w:hAnsi="Arial" w:cs="Arial"/>
-          <w:sz w:val="24"/>
-          <w:szCs w:val="24"/>
-        </w:rPr>
-        <w:t>Query</w:t>
-      </w:r>
-      <w:proofErr w:type="spellEnd"/>
+        <w:t xml:space="preserve">(Employees), y el ID del territorio al que pertenece (TerritoryID). Que Query </w:t>
+      </w:r>
       <w:r>
         <w:rPr>
           <w:rFonts w:ascii="Arial" w:hAnsi="Arial" w:cs="Arial"/>
@@ -1330,24 +605,7 @@
           <w:sz w:val="24"/>
           <w:szCs w:val="24"/>
         </w:rPr>
-        <w:t xml:space="preserve"> </w:t>
-      </w:r>
-      <w:r>
-        <w:rPr>
-          <w:rFonts w:ascii="Arial" w:hAnsi="Arial" w:cs="Arial"/>
-          <w:sz w:val="24"/>
-          <w:szCs w:val="24"/>
-        </w:rPr>
-        <w:t>ejecuto</w:t>
-      </w:r>
-      <w:proofErr w:type="gramEnd"/>
-      <w:r>
-        <w:rPr>
-          <w:rFonts w:ascii="Arial" w:hAnsi="Arial" w:cs="Arial"/>
-          <w:sz w:val="24"/>
-          <w:szCs w:val="24"/>
-        </w:rPr>
-        <w:t xml:space="preserve">? </w:t>
+        <w:t xml:space="preserve">ejecuto? </w:t>
       </w:r>
     </w:p>
     <w:p>
@@ -1452,19 +710,7 @@
           <w:szCs w:val="19"/>
           <w:lang w:val="en-US"/>
         </w:rPr>
-        <w:t xml:space="preserve">    </w:t>
-      </w:r>
-      <w:proofErr w:type="spellStart"/>
-      <w:proofErr w:type="gramStart"/>
-      <w:r>
-        <w:rPr>
-          <w:rFonts w:ascii="Consolas" w:hAnsi="Consolas" w:cs="Consolas"/>
-          <w:color w:val="000000"/>
-          <w:sz w:val="19"/>
-          <w:szCs w:val="19"/>
-          <w:lang w:val="en-US"/>
-        </w:rPr>
-        <w:t>et</w:t>
+        <w:t xml:space="preserve">    et</w:t>
       </w:r>
       <w:r>
         <w:rPr>
@@ -1486,8 +732,6 @@
         </w:rPr>
         <w:t>TerritoryID</w:t>
       </w:r>
-      <w:proofErr w:type="spellEnd"/>
-      <w:proofErr w:type="gramEnd"/>
     </w:p>
     <w:p>
       <w:pPr>
@@ -1626,29 +870,7 @@
           <w:szCs w:val="19"/>
           <w:lang w:val="en-US"/>
         </w:rPr>
-        <w:t xml:space="preserve">    </w:t>
-      </w:r>
-      <w:proofErr w:type="spellStart"/>
-      <w:r>
-        <w:rPr>
-          <w:rFonts w:ascii="Consolas" w:hAnsi="Consolas" w:cs="Consolas"/>
-          <w:color w:val="000000"/>
-          <w:sz w:val="19"/>
-          <w:szCs w:val="19"/>
-          <w:lang w:val="en-US"/>
-        </w:rPr>
-        <w:t>EmployeeTerritories</w:t>
-      </w:r>
-      <w:proofErr w:type="spellEnd"/>
-      <w:r>
-        <w:rPr>
-          <w:rFonts w:ascii="Consolas" w:hAnsi="Consolas" w:cs="Consolas"/>
-          <w:color w:val="000000"/>
-          <w:sz w:val="19"/>
-          <w:szCs w:val="19"/>
-          <w:lang w:val="en-US"/>
-        </w:rPr>
-        <w:t xml:space="preserve"> et </w:t>
+        <w:t xml:space="preserve">    EmployeeTerritories et </w:t>
       </w:r>
       <w:r>
         <w:rPr>
@@ -1668,19 +890,7 @@
           <w:szCs w:val="19"/>
           <w:lang w:val="en-US"/>
         </w:rPr>
-        <w:t xml:space="preserve"> </w:t>
-      </w:r>
-      <w:proofErr w:type="spellStart"/>
-      <w:proofErr w:type="gramStart"/>
-      <w:r>
-        <w:rPr>
-          <w:rFonts w:ascii="Consolas" w:hAnsi="Consolas" w:cs="Consolas"/>
-          <w:color w:val="000000"/>
-          <w:sz w:val="19"/>
-          <w:szCs w:val="19"/>
-          <w:lang w:val="en-US"/>
-        </w:rPr>
-        <w:t>e</w:t>
+        <w:t xml:space="preserve"> e</w:t>
       </w:r>
       <w:r>
         <w:rPr>
@@ -1700,72 +910,48 @@
           <w:szCs w:val="19"/>
           <w:lang w:val="en-US"/>
         </w:rPr>
+        <w:t xml:space="preserve">EmployeeID </w:t>
+      </w:r>
+      <w:r>
+        <w:rPr>
+          <w:rFonts w:ascii="Consolas" w:hAnsi="Consolas" w:cs="Consolas"/>
+          <w:color w:val="808080"/>
+          <w:sz w:val="19"/>
+          <w:szCs w:val="19"/>
+          <w:lang w:val="en-US"/>
+        </w:rPr>
+        <w:t>=</w:t>
+      </w:r>
+      <w:r>
+        <w:rPr>
+          <w:rFonts w:ascii="Consolas" w:hAnsi="Consolas" w:cs="Consolas"/>
+          <w:color w:val="000000"/>
+          <w:sz w:val="19"/>
+          <w:szCs w:val="19"/>
+          <w:lang w:val="en-US"/>
+        </w:rPr>
+        <w:t xml:space="preserve"> et</w:t>
+      </w:r>
+      <w:r>
+        <w:rPr>
+          <w:rFonts w:ascii="Consolas" w:hAnsi="Consolas" w:cs="Consolas"/>
+          <w:color w:val="808080"/>
+          <w:sz w:val="19"/>
+          <w:szCs w:val="19"/>
+          <w:lang w:val="en-US"/>
+        </w:rPr>
+        <w:t>.</w:t>
+      </w:r>
+      <w:r>
+        <w:rPr>
+          <w:rFonts w:ascii="Consolas" w:hAnsi="Consolas" w:cs="Consolas"/>
+          <w:color w:val="000000"/>
+          <w:sz w:val="19"/>
+          <w:szCs w:val="19"/>
+          <w:lang w:val="en-US"/>
+        </w:rPr>
         <w:t>EmployeeID</w:t>
       </w:r>
-      <w:proofErr w:type="spellEnd"/>
-      <w:proofErr w:type="gramEnd"/>
-      <w:r>
-        <w:rPr>
-          <w:rFonts w:ascii="Consolas" w:hAnsi="Consolas" w:cs="Consolas"/>
-          <w:color w:val="000000"/>
-          <w:sz w:val="19"/>
-          <w:szCs w:val="19"/>
-          <w:lang w:val="en-US"/>
-        </w:rPr>
-        <w:t xml:space="preserve"> </w:t>
-      </w:r>
-      <w:r>
-        <w:rPr>
-          <w:rFonts w:ascii="Consolas" w:hAnsi="Consolas" w:cs="Consolas"/>
-          <w:color w:val="808080"/>
-          <w:sz w:val="19"/>
-          <w:szCs w:val="19"/>
-          <w:lang w:val="en-US"/>
-        </w:rPr>
-        <w:t>=</w:t>
-      </w:r>
-      <w:r>
-        <w:rPr>
-          <w:rFonts w:ascii="Consolas" w:hAnsi="Consolas" w:cs="Consolas"/>
-          <w:color w:val="000000"/>
-          <w:sz w:val="19"/>
-          <w:szCs w:val="19"/>
-          <w:lang w:val="en-US"/>
-        </w:rPr>
-        <w:t xml:space="preserve"> </w:t>
-      </w:r>
-      <w:proofErr w:type="spellStart"/>
-      <w:r>
-        <w:rPr>
-          <w:rFonts w:ascii="Consolas" w:hAnsi="Consolas" w:cs="Consolas"/>
-          <w:color w:val="000000"/>
-          <w:sz w:val="19"/>
-          <w:szCs w:val="19"/>
-          <w:lang w:val="en-US"/>
-        </w:rPr>
-        <w:t>et</w:t>
-      </w:r>
-      <w:r>
-        <w:rPr>
-          <w:rFonts w:ascii="Consolas" w:hAnsi="Consolas" w:cs="Consolas"/>
-          <w:color w:val="808080"/>
-          <w:sz w:val="19"/>
-          <w:szCs w:val="19"/>
-          <w:lang w:val="en-US"/>
-        </w:rPr>
-        <w:t>.</w:t>
-      </w:r>
-      <w:r>
-        <w:rPr>
-          <w:rFonts w:ascii="Consolas" w:hAnsi="Consolas" w:cs="Consolas"/>
-          <w:color w:val="000000"/>
-          <w:sz w:val="19"/>
-          <w:szCs w:val="19"/>
-          <w:lang w:val="en-US"/>
-        </w:rPr>
-        <w:t>EmployeeID</w:t>
-      </w:r>
-      <w:proofErr w:type="spellEnd"/>
     </w:p>
     <w:p>
       <w:pPr>
@@ -1795,52 +981,7 @@
           <w:sz w:val="24"/>
           <w:szCs w:val="24"/>
         </w:rPr>
-        <w:t xml:space="preserve">Complementa la </w:t>
-      </w:r>
-      <w:proofErr w:type="spellStart"/>
-      <w:r>
-        <w:rPr>
-          <w:rFonts w:ascii="Arial" w:hAnsi="Arial" w:cs="Arial"/>
-          <w:sz w:val="24"/>
-          <w:szCs w:val="24"/>
-        </w:rPr>
-        <w:t>Query</w:t>
-      </w:r>
-      <w:proofErr w:type="spellEnd"/>
-      <w:r>
-        <w:rPr>
-          <w:rFonts w:ascii="Arial" w:hAnsi="Arial" w:cs="Arial"/>
-          <w:sz w:val="24"/>
-          <w:szCs w:val="24"/>
-        </w:rPr>
-        <w:t xml:space="preserve"> anterior, para obtener adicionalmente la descripción del territorio (</w:t>
-      </w:r>
-      <w:proofErr w:type="spellStart"/>
-      <w:r>
-        <w:rPr>
-          <w:rFonts w:ascii="Arial" w:hAnsi="Arial" w:cs="Arial"/>
-          <w:sz w:val="24"/>
-          <w:szCs w:val="24"/>
-        </w:rPr>
-        <w:t>TerritoryDescription</w:t>
-      </w:r>
-      <w:proofErr w:type="spellEnd"/>
-      <w:r>
-        <w:rPr>
-          <w:rFonts w:ascii="Arial" w:hAnsi="Arial" w:cs="Arial"/>
-          <w:sz w:val="24"/>
-          <w:szCs w:val="24"/>
-        </w:rPr>
-        <w:t xml:space="preserve">), Tip: puedes agregar otra tabla con alias </w:t>
-      </w:r>
-      <w:proofErr w:type="gramStart"/>
-      <w:r>
-        <w:rPr>
-          <w:rFonts w:ascii="Arial" w:hAnsi="Arial" w:cs="Arial"/>
-          <w:sz w:val="24"/>
-          <w:szCs w:val="24"/>
-        </w:rPr>
-        <w:t xml:space="preserve">y </w:t>
+        <w:t xml:space="preserve">Complementa la Query anterior, para obtener adicionalmente la descripción del territorio (TerritoryDescription), Tip: puedes agregar otra tabla con alias y </w:t>
       </w:r>
       <w:r>
         <w:rPr>
@@ -1856,81 +997,8 @@
           <w:sz w:val="24"/>
           <w:szCs w:val="24"/>
         </w:rPr>
-        <w:t>agregar</w:t>
-      </w:r>
-      <w:proofErr w:type="gramEnd"/>
-      <w:r>
-        <w:rPr>
-          <w:rFonts w:ascii="Arial" w:hAnsi="Arial" w:cs="Arial"/>
-          <w:sz w:val="24"/>
-          <w:szCs w:val="24"/>
-        </w:rPr>
-        <w:t xml:space="preserve"> un nuevo </w:t>
-      </w:r>
-      <w:proofErr w:type="spellStart"/>
-      <w:r>
-        <w:rPr>
-          <w:rFonts w:ascii="Arial" w:hAnsi="Arial" w:cs="Arial"/>
-          <w:sz w:val="24"/>
-          <w:szCs w:val="24"/>
-        </w:rPr>
-        <w:t>Inner</w:t>
-      </w:r>
-      <w:proofErr w:type="spellEnd"/>
-      <w:r>
-        <w:rPr>
-          <w:rFonts w:ascii="Arial" w:hAnsi="Arial" w:cs="Arial"/>
-          <w:sz w:val="24"/>
-          <w:szCs w:val="24"/>
-        </w:rPr>
-        <w:t xml:space="preserve"> </w:t>
-      </w:r>
-      <w:proofErr w:type="spellStart"/>
-      <w:r>
-        <w:rPr>
-          <w:rFonts w:ascii="Arial" w:hAnsi="Arial" w:cs="Arial"/>
-          <w:sz w:val="24"/>
-          <w:szCs w:val="24"/>
-        </w:rPr>
-        <w:t>Join</w:t>
-      </w:r>
-      <w:proofErr w:type="spellEnd"/>
-      <w:r>
-        <w:rPr>
-          <w:rFonts w:ascii="Arial" w:hAnsi="Arial" w:cs="Arial"/>
-          <w:sz w:val="24"/>
-          <w:szCs w:val="24"/>
-        </w:rPr>
-        <w:t xml:space="preserve">. </w:t>
-      </w:r>
-      <w:proofErr w:type="gramStart"/>
-      <w:r>
-        <w:rPr>
-          <w:rFonts w:ascii="Arial" w:hAnsi="Arial" w:cs="Arial"/>
-          <w:sz w:val="24"/>
-          <w:szCs w:val="24"/>
-        </w:rPr>
-        <w:t xml:space="preserve">Que </w:t>
-      </w:r>
-      <w:proofErr w:type="spellStart"/>
-      <w:r>
-        <w:rPr>
-          <w:rFonts w:ascii="Arial" w:hAnsi="Arial" w:cs="Arial"/>
-          <w:sz w:val="24"/>
-          <w:szCs w:val="24"/>
-        </w:rPr>
-        <w:t>Query</w:t>
-      </w:r>
-      <w:proofErr w:type="spellEnd"/>
-      <w:r>
-        <w:rPr>
-          <w:rFonts w:ascii="Arial" w:hAnsi="Arial" w:cs="Arial"/>
-          <w:sz w:val="24"/>
-          <w:szCs w:val="24"/>
-        </w:rPr>
-        <w:t xml:space="preserve"> ejecuto?</w:t>
-      </w:r>
-      <w:proofErr w:type="gramEnd"/>
+        <w:t>agregar un nuevo Inner Join. Que Query ejecuto?</w:t>
+      </w:r>
     </w:p>
     <w:p>
       <w:pPr>
@@ -2034,19 +1102,7 @@
           <w:szCs w:val="19"/>
           <w:lang w:val="en-US"/>
         </w:rPr>
-        <w:t xml:space="preserve">    </w:t>
-      </w:r>
-      <w:proofErr w:type="spellStart"/>
-      <w:proofErr w:type="gramStart"/>
-      <w:r>
-        <w:rPr>
-          <w:rFonts w:ascii="Consolas" w:hAnsi="Consolas" w:cs="Consolas"/>
-          <w:color w:val="000000"/>
-          <w:sz w:val="19"/>
-          <w:szCs w:val="19"/>
-          <w:lang w:val="en-US"/>
-        </w:rPr>
-        <w:t>t</w:t>
+        <w:t xml:space="preserve">    t</w:t>
       </w:r>
       <w:r>
         <w:rPr>
@@ -2068,8 +1124,6 @@
         </w:rPr>
         <w:t>TerritoryID</w:t>
       </w:r>
-      <w:proofErr w:type="spellEnd"/>
-      <w:proofErr w:type="gramEnd"/>
       <w:r>
         <w:rPr>
           <w:rFonts w:ascii="Consolas" w:hAnsi="Consolas" w:cs="Consolas"/>
@@ -2113,19 +1167,7 @@
           <w:szCs w:val="19"/>
           <w:lang w:val="en-US"/>
         </w:rPr>
-        <w:t xml:space="preserve">    </w:t>
-      </w:r>
-      <w:proofErr w:type="spellStart"/>
-      <w:proofErr w:type="gramStart"/>
-      <w:r>
-        <w:rPr>
-          <w:rFonts w:ascii="Consolas" w:hAnsi="Consolas" w:cs="Consolas"/>
-          <w:color w:val="000000"/>
-          <w:sz w:val="19"/>
-          <w:szCs w:val="19"/>
-          <w:lang w:val="en-US"/>
-        </w:rPr>
-        <w:t>t</w:t>
+        <w:t xml:space="preserve">    t</w:t>
       </w:r>
       <w:r>
         <w:rPr>
@@ -2145,19 +1187,7 @@
           <w:szCs w:val="19"/>
           <w:lang w:val="en-US"/>
         </w:rPr>
-        <w:t>TerritoryDescription</w:t>
-      </w:r>
-      <w:proofErr w:type="spellEnd"/>
-      <w:proofErr w:type="gramEnd"/>
-      <w:r>
-        <w:rPr>
-          <w:rFonts w:ascii="Consolas" w:hAnsi="Consolas" w:cs="Consolas"/>
-          <w:color w:val="000000"/>
-          <w:sz w:val="19"/>
-          <w:szCs w:val="19"/>
-          <w:lang w:val="en-US"/>
-        </w:rPr>
-        <w:t xml:space="preserve"> </w:t>
+        <w:t xml:space="preserve">TerritoryDescription </w:t>
       </w:r>
     </w:p>
     <w:p>
@@ -2297,29 +1327,7 @@
           <w:szCs w:val="19"/>
           <w:lang w:val="en-US"/>
         </w:rPr>
-        <w:t xml:space="preserve">    </w:t>
-      </w:r>
-      <w:proofErr w:type="spellStart"/>
-      <w:r>
-        <w:rPr>
-          <w:rFonts w:ascii="Consolas" w:hAnsi="Consolas" w:cs="Consolas"/>
-          <w:color w:val="000000"/>
-          <w:sz w:val="19"/>
-          <w:szCs w:val="19"/>
-          <w:lang w:val="en-US"/>
-        </w:rPr>
-        <w:t>EmployeeTerritories</w:t>
-      </w:r>
-      <w:proofErr w:type="spellEnd"/>
-      <w:r>
-        <w:rPr>
-          <w:rFonts w:ascii="Consolas" w:hAnsi="Consolas" w:cs="Consolas"/>
-          <w:color w:val="000000"/>
-          <w:sz w:val="19"/>
-          <w:szCs w:val="19"/>
-          <w:lang w:val="en-US"/>
-        </w:rPr>
-        <w:t xml:space="preserve"> et </w:t>
+        <w:t xml:space="preserve">    EmployeeTerritories et </w:t>
       </w:r>
       <w:r>
         <w:rPr>
@@ -2339,19 +1347,7 @@
           <w:szCs w:val="19"/>
           <w:lang w:val="en-US"/>
         </w:rPr>
-        <w:t xml:space="preserve"> </w:t>
-      </w:r>
-      <w:proofErr w:type="spellStart"/>
-      <w:proofErr w:type="gramStart"/>
-      <w:r>
-        <w:rPr>
-          <w:rFonts w:ascii="Consolas" w:hAnsi="Consolas" w:cs="Consolas"/>
-          <w:color w:val="000000"/>
-          <w:sz w:val="19"/>
-          <w:szCs w:val="19"/>
-          <w:lang w:val="en-US"/>
-        </w:rPr>
-        <w:t>e</w:t>
+        <w:t xml:space="preserve"> e</w:t>
       </w:r>
       <w:r>
         <w:rPr>
@@ -2371,72 +1367,48 @@
           <w:szCs w:val="19"/>
           <w:lang w:val="en-US"/>
         </w:rPr>
+        <w:t xml:space="preserve">EmployeeID </w:t>
+      </w:r>
+      <w:r>
+        <w:rPr>
+          <w:rFonts w:ascii="Consolas" w:hAnsi="Consolas" w:cs="Consolas"/>
+          <w:color w:val="808080"/>
+          <w:sz w:val="19"/>
+          <w:szCs w:val="19"/>
+          <w:lang w:val="en-US"/>
+        </w:rPr>
+        <w:t>=</w:t>
+      </w:r>
+      <w:r>
+        <w:rPr>
+          <w:rFonts w:ascii="Consolas" w:hAnsi="Consolas" w:cs="Consolas"/>
+          <w:color w:val="000000"/>
+          <w:sz w:val="19"/>
+          <w:szCs w:val="19"/>
+          <w:lang w:val="en-US"/>
+        </w:rPr>
+        <w:t xml:space="preserve"> et</w:t>
+      </w:r>
+      <w:r>
+        <w:rPr>
+          <w:rFonts w:ascii="Consolas" w:hAnsi="Consolas" w:cs="Consolas"/>
+          <w:color w:val="808080"/>
+          <w:sz w:val="19"/>
+          <w:szCs w:val="19"/>
+          <w:lang w:val="en-US"/>
+        </w:rPr>
+        <w:t>.</w:t>
+      </w:r>
+      <w:r>
+        <w:rPr>
+          <w:rFonts w:ascii="Consolas" w:hAnsi="Consolas" w:cs="Consolas"/>
+          <w:color w:val="000000"/>
+          <w:sz w:val="19"/>
+          <w:szCs w:val="19"/>
+          <w:lang w:val="en-US"/>
+        </w:rPr>
         <w:t>EmployeeID</w:t>
       </w:r>
-      <w:proofErr w:type="spellEnd"/>
-      <w:proofErr w:type="gramEnd"/>
-      <w:r>
-        <w:rPr>
-          <w:rFonts w:ascii="Consolas" w:hAnsi="Consolas" w:cs="Consolas"/>
-          <w:color w:val="000000"/>
-          <w:sz w:val="19"/>
-          <w:szCs w:val="19"/>
-          <w:lang w:val="en-US"/>
-        </w:rPr>
-        <w:t xml:space="preserve"> </w:t>
-      </w:r>
-      <w:r>
-        <w:rPr>
-          <w:rFonts w:ascii="Consolas" w:hAnsi="Consolas" w:cs="Consolas"/>
-          <w:color w:val="808080"/>
-          <w:sz w:val="19"/>
-          <w:szCs w:val="19"/>
-          <w:lang w:val="en-US"/>
-        </w:rPr>
-        <w:t>=</w:t>
-      </w:r>
-      <w:r>
-        <w:rPr>
-          <w:rFonts w:ascii="Consolas" w:hAnsi="Consolas" w:cs="Consolas"/>
-          <w:color w:val="000000"/>
-          <w:sz w:val="19"/>
-          <w:szCs w:val="19"/>
-          <w:lang w:val="en-US"/>
-        </w:rPr>
-        <w:t xml:space="preserve"> </w:t>
-      </w:r>
-      <w:proofErr w:type="spellStart"/>
-      <w:r>
-        <w:rPr>
-          <w:rFonts w:ascii="Consolas" w:hAnsi="Consolas" w:cs="Consolas"/>
-          <w:color w:val="000000"/>
-          <w:sz w:val="19"/>
-          <w:szCs w:val="19"/>
-          <w:lang w:val="en-US"/>
-        </w:rPr>
-        <w:t>et</w:t>
-      </w:r>
-      <w:r>
-        <w:rPr>
-          <w:rFonts w:ascii="Consolas" w:hAnsi="Consolas" w:cs="Consolas"/>
-          <w:color w:val="808080"/>
-          <w:sz w:val="19"/>
-          <w:szCs w:val="19"/>
-          <w:lang w:val="en-US"/>
-        </w:rPr>
-        <w:t>.</w:t>
-      </w:r>
-      <w:r>
-        <w:rPr>
-          <w:rFonts w:ascii="Consolas" w:hAnsi="Consolas" w:cs="Consolas"/>
-          <w:color w:val="000000"/>
-          <w:sz w:val="19"/>
-          <w:szCs w:val="19"/>
-          <w:lang w:val="en-US"/>
-        </w:rPr>
-        <w:t>EmployeeID</w:t>
-      </w:r>
-      <w:proofErr w:type="spellEnd"/>
     </w:p>
     <w:p>
       <w:pPr>
@@ -2531,19 +1503,7 @@
           <w:szCs w:val="19"/>
           <w:lang w:val="en-US"/>
         </w:rPr>
-        <w:t xml:space="preserve"> </w:t>
-      </w:r>
-      <w:proofErr w:type="spellStart"/>
-      <w:proofErr w:type="gramStart"/>
-      <w:r>
-        <w:rPr>
-          <w:rFonts w:ascii="Consolas" w:hAnsi="Consolas" w:cs="Consolas"/>
-          <w:color w:val="000000"/>
-          <w:sz w:val="19"/>
-          <w:szCs w:val="19"/>
-          <w:lang w:val="en-US"/>
-        </w:rPr>
-        <w:t>t</w:t>
+        <w:t xml:space="preserve"> t</w:t>
       </w:r>
       <w:r>
         <w:rPr>
@@ -2563,20 +1523,48 @@
           <w:szCs w:val="19"/>
           <w:lang w:val="en-US"/>
         </w:rPr>
+        <w:t xml:space="preserve">TerritoryID </w:t>
+      </w:r>
+      <w:r>
+        <w:rPr>
+          <w:rFonts w:ascii="Consolas" w:hAnsi="Consolas" w:cs="Consolas"/>
+          <w:color w:val="808080"/>
+          <w:sz w:val="19"/>
+          <w:szCs w:val="19"/>
+          <w:lang w:val="en-US"/>
+        </w:rPr>
+        <w:t>=</w:t>
+      </w:r>
+      <w:r>
+        <w:rPr>
+          <w:rFonts w:ascii="Consolas" w:hAnsi="Consolas" w:cs="Consolas"/>
+          <w:color w:val="000000"/>
+          <w:sz w:val="19"/>
+          <w:szCs w:val="19"/>
+          <w:lang w:val="en-US"/>
+        </w:rPr>
+        <w:t xml:space="preserve"> et</w:t>
+      </w:r>
+      <w:r>
+        <w:rPr>
+          <w:rFonts w:ascii="Consolas" w:hAnsi="Consolas" w:cs="Consolas"/>
+          <w:color w:val="808080"/>
+          <w:sz w:val="19"/>
+          <w:szCs w:val="19"/>
+          <w:lang w:val="en-US"/>
+        </w:rPr>
+        <w:t>.</w:t>
+      </w:r>
+      <w:r>
+        <w:rPr>
+          <w:rFonts w:ascii="Consolas" w:hAnsi="Consolas" w:cs="Consolas"/>
+          <w:color w:val="000000"/>
+          <w:sz w:val="19"/>
+          <w:szCs w:val="19"/>
+          <w:lang w:val="en-US"/>
+        </w:rPr>
         <w:t>TerritoryID</w:t>
       </w:r>
-      <w:proofErr w:type="spellEnd"/>
-      <w:proofErr w:type="gramEnd"/>
-      <w:r>
-        <w:rPr>
-          <w:rFonts w:ascii="Consolas" w:hAnsi="Consolas" w:cs="Consolas"/>
-          <w:color w:val="000000"/>
-          <w:sz w:val="19"/>
-          <w:szCs w:val="19"/>
-          <w:lang w:val="en-US"/>
-        </w:rPr>
-        <w:t xml:space="preserve"> </w:t>
-      </w:r>
       <w:r>
         <w:rPr>
           <w:rFonts w:ascii="Consolas" w:hAnsi="Consolas" w:cs="Consolas"/>
@@ -2585,58 +1573,6 @@
           <w:szCs w:val="19"/>
           <w:lang w:val="en-US"/>
         </w:rPr>
-        <w:t>=</w:t>
-      </w:r>
-      <w:r>
-        <w:rPr>
-          <w:rFonts w:ascii="Consolas" w:hAnsi="Consolas" w:cs="Consolas"/>
-          <w:color w:val="000000"/>
-          <w:sz w:val="19"/>
-          <w:szCs w:val="19"/>
-          <w:lang w:val="en-US"/>
-        </w:rPr>
-        <w:t xml:space="preserve"> </w:t>
-      </w:r>
-      <w:proofErr w:type="spellStart"/>
-      <w:r>
-        <w:rPr>
-          <w:rFonts w:ascii="Consolas" w:hAnsi="Consolas" w:cs="Consolas"/>
-          <w:color w:val="000000"/>
-          <w:sz w:val="19"/>
-          <w:szCs w:val="19"/>
-          <w:lang w:val="en-US"/>
-        </w:rPr>
-        <w:t>et</w:t>
-      </w:r>
-      <w:r>
-        <w:rPr>
-          <w:rFonts w:ascii="Consolas" w:hAnsi="Consolas" w:cs="Consolas"/>
-          <w:color w:val="808080"/>
-          <w:sz w:val="19"/>
-          <w:szCs w:val="19"/>
-          <w:lang w:val="en-US"/>
-        </w:rPr>
-        <w:t>.</w:t>
-      </w:r>
-      <w:r>
-        <w:rPr>
-          <w:rFonts w:ascii="Consolas" w:hAnsi="Consolas" w:cs="Consolas"/>
-          <w:color w:val="000000"/>
-          <w:sz w:val="19"/>
-          <w:szCs w:val="19"/>
-          <w:lang w:val="en-US"/>
-        </w:rPr>
-        <w:t>TerritoryID</w:t>
-      </w:r>
-      <w:proofErr w:type="spellEnd"/>
-      <w:r>
-        <w:rPr>
-          <w:rFonts w:ascii="Consolas" w:hAnsi="Consolas" w:cs="Consolas"/>
-          <w:color w:val="808080"/>
-          <w:sz w:val="19"/>
-          <w:szCs w:val="19"/>
-          <w:lang w:val="en-US"/>
-        </w:rPr>
         <w:t>;</w:t>
       </w:r>
     </w:p>
@@ -2666,16 +1602,7 @@
           <w:sz w:val="24"/>
           <w:szCs w:val="24"/>
         </w:rPr>
-        <w:t xml:space="preserve">Parte </w:t>
-      </w:r>
-      <w:r>
-        <w:rPr>
-          <w:rFonts w:ascii="Arial" w:hAnsi="Arial" w:cs="Arial"/>
-          <w:b/>
-          <w:sz w:val="24"/>
-          <w:szCs w:val="24"/>
-        </w:rPr>
-        <w:t>2</w:t>
+        <w:t>Parte 2</w:t>
       </w:r>
     </w:p>
     <w:p>
@@ -2709,116 +1636,43 @@
           <w:sz w:val="24"/>
           <w:szCs w:val="24"/>
         </w:rPr>
-        <w:t xml:space="preserve">configuración de la conexión (Ventana </w:t>
-      </w:r>
-      <w:proofErr w:type="spellStart"/>
-      <w:r>
-        <w:rPr>
-          <w:rFonts w:ascii="Arial" w:hAnsi="Arial" w:cs="Arial"/>
-          <w:sz w:val="24"/>
-          <w:szCs w:val="24"/>
-        </w:rPr>
-        <w:t>DataBase</w:t>
-      </w:r>
-      <w:proofErr w:type="spellEnd"/>
-      <w:r>
-        <w:rPr>
-          <w:rFonts w:ascii="Arial" w:hAnsi="Arial" w:cs="Arial"/>
-          <w:sz w:val="24"/>
-          <w:szCs w:val="24"/>
-        </w:rPr>
-        <w:t xml:space="preserve"> </w:t>
-      </w:r>
-      <w:proofErr w:type="spellStart"/>
-      <w:r>
-        <w:rPr>
-          <w:rFonts w:ascii="Arial" w:hAnsi="Arial" w:cs="Arial"/>
-          <w:sz w:val="24"/>
-          <w:szCs w:val="24"/>
-        </w:rPr>
-        <w:t>Connection</w:t>
-      </w:r>
-      <w:proofErr w:type="spellEnd"/>
-      <w:r>
-        <w:rPr>
-          <w:rFonts w:ascii="Arial" w:hAnsi="Arial" w:cs="Arial"/>
-          <w:sz w:val="24"/>
-          <w:szCs w:val="24"/>
-        </w:rPr>
-        <w:t xml:space="preserve">), nombre a </w:t>
-      </w:r>
-    </w:p>
-    <w:p>
-      <w:pPr>
-        <w:rPr>
-          <w:rFonts w:ascii="Arial" w:hAnsi="Arial" w:cs="Arial"/>
-          <w:sz w:val="24"/>
-          <w:szCs w:val="24"/>
-        </w:rPr>
-      </w:pPr>
-      <w:proofErr w:type="spellStart"/>
-      <w:r>
-        <w:rPr>
-          <w:rFonts w:ascii="Arial" w:hAnsi="Arial" w:cs="Arial"/>
-          <w:sz w:val="24"/>
-          <w:szCs w:val="24"/>
-        </w:rPr>
-        <w:t>Connection</w:t>
-      </w:r>
-      <w:proofErr w:type="spellEnd"/>
-      <w:r>
-        <w:rPr>
-          <w:rFonts w:ascii="Arial" w:hAnsi="Arial" w:cs="Arial"/>
-          <w:sz w:val="24"/>
-          <w:szCs w:val="24"/>
-        </w:rPr>
-        <w:t xml:space="preserve"> </w:t>
-      </w:r>
-      <w:proofErr w:type="spellStart"/>
-      <w:r>
-        <w:rPr>
-          <w:rFonts w:ascii="Arial" w:hAnsi="Arial" w:cs="Arial"/>
-          <w:sz w:val="24"/>
-          <w:szCs w:val="24"/>
-        </w:rPr>
-        <w:t>name</w:t>
-      </w:r>
-      <w:proofErr w:type="spellEnd"/>
-      <w:r>
-        <w:rPr>
-          <w:rFonts w:ascii="Arial" w:hAnsi="Arial" w:cs="Arial"/>
-          <w:sz w:val="24"/>
-          <w:szCs w:val="24"/>
-        </w:rPr>
-        <w:t xml:space="preserve">: </w:t>
-      </w:r>
-      <w:proofErr w:type="spellStart"/>
-      <w:r>
-        <w:rPr>
-          <w:rFonts w:ascii="Arial" w:hAnsi="Arial" w:cs="Arial"/>
-          <w:sz w:val="24"/>
-          <w:szCs w:val="24"/>
-        </w:rPr>
-        <w:t>nombreApellidoDB</w:t>
-      </w:r>
-      <w:proofErr w:type="spellEnd"/>
-    </w:p>
-    <w:p>
-      <w:pPr>
-        <w:rPr>
-          <w:rFonts w:ascii="Arial" w:hAnsi="Arial" w:cs="Arial"/>
-          <w:sz w:val="24"/>
-          <w:szCs w:val="24"/>
-        </w:rPr>
-      </w:pPr>
-      <w:r>
-        <w:rPr>
-          <w:rFonts w:ascii="Arial" w:hAnsi="Arial" w:cs="Arial"/>
+        <w:t xml:space="preserve">configuración de la conexión (Ventana DataBase Connection), nombre a </w:t>
+      </w:r>
+    </w:p>
+    <w:p>
+      <w:pPr>
+        <w:rPr>
+          <w:rFonts w:ascii="Arial" w:hAnsi="Arial" w:cs="Arial"/>
+          <w:sz w:val="24"/>
+          <w:szCs w:val="24"/>
+        </w:rPr>
+      </w:pPr>
+      <w:r>
+        <w:rPr>
+          <w:rFonts w:ascii="Arial" w:hAnsi="Arial" w:cs="Arial"/>
+          <w:sz w:val="24"/>
+          <w:szCs w:val="24"/>
+        </w:rPr>
+        <w:t>Connection name: nombreApellidoDB</w:t>
+      </w:r>
+    </w:p>
+    <w:p>
+      <w:pPr>
+        <w:rPr>
+          <w:rFonts w:ascii="Arial" w:hAnsi="Arial" w:cs="Arial"/>
+          <w:sz w:val="24"/>
+          <w:szCs w:val="24"/>
+        </w:rPr>
+      </w:pPr>
+      <w:r>
+        <w:rPr>
+          <w:rFonts w:ascii="Arial" w:hAnsi="Arial" w:cs="Arial"/>
+          <w:noProof/>
           <w:sz w:val="24"/>
           <w:szCs w:val="24"/>
         </w:rPr>
         <w:drawing>
-          <wp:inline distT="0" distB="0" distL="0" distR="0" wp14:anchorId="205AE76C" wp14:editId="43CF515F">
+          <wp:inline distT="0" distB="0" distL="0" distR="0" wp14:anchorId="2DE38FD2" wp14:editId="0E113E17">
             <wp:extent cx="5612130" cy="3037205"/>
             <wp:effectExtent l="0" t="0" r="7620" b="0"/>
             <wp:docPr id="2" name="Imagen 2"/>
@@ -2866,14 +1720,345 @@
     </w:p>
     <w:p>
       <w:pPr>
-        <w:rPr>
-          <w:rFonts w:ascii="Arial" w:hAnsi="Arial" w:cs="Arial"/>
-          <w:sz w:val="24"/>
-          <w:szCs w:val="24"/>
-        </w:rPr>
-      </w:pPr>
-      <w:bookmarkStart w:id="0" w:name="_GoBack"/>
-      <w:bookmarkEnd w:id="0"/>
+        <w:jc w:val="center"/>
+        <w:rPr>
+          <w:rFonts w:ascii="Arial" w:hAnsi="Arial" w:cs="Arial"/>
+          <w:b/>
+          <w:bCs/>
+          <w:sz w:val="24"/>
+          <w:szCs w:val="24"/>
+        </w:rPr>
+      </w:pPr>
+      <w:r>
+        <w:rPr>
+          <w:rFonts w:ascii="Arial" w:hAnsi="Arial" w:cs="Arial"/>
+          <w:b/>
+          <w:bCs/>
+          <w:sz w:val="24"/>
+          <w:szCs w:val="24"/>
+        </w:rPr>
+        <w:t>CONSULTA</w:t>
+      </w:r>
+    </w:p>
+    <w:p>
+      <w:pPr>
+        <w:rPr>
+          <w:rFonts w:ascii="Arial" w:hAnsi="Arial" w:cs="Arial"/>
+          <w:sz w:val="24"/>
+          <w:szCs w:val="24"/>
+        </w:rPr>
+      </w:pPr>
+      <w:r>
+        <w:rPr>
+          <w:rFonts w:ascii="Arial" w:hAnsi="Arial" w:cs="Arial"/>
+          <w:sz w:val="24"/>
+          <w:szCs w:val="24"/>
+        </w:rPr>
+        <w:t>C</w:t>
+      </w:r>
+      <w:r>
+        <w:rPr>
+          <w:rFonts w:ascii="Arial" w:hAnsi="Arial" w:cs="Arial"/>
+          <w:sz w:val="24"/>
+          <w:szCs w:val="24"/>
+        </w:rPr>
+        <w:t>omo se agregaría un nodo de Execute SQL script para ejecutar un select que filtre por el CustormerID</w:t>
+      </w:r>
+      <w:r>
+        <w:rPr>
+          <w:rFonts w:ascii="Arial" w:hAnsi="Arial" w:cs="Arial"/>
+          <w:sz w:val="24"/>
+          <w:szCs w:val="24"/>
+        </w:rPr>
+        <w:t>.</w:t>
+      </w:r>
+    </w:p>
+    <w:p>
+      <w:pPr>
+        <w:rPr>
+          <w:rFonts w:ascii="Arial" w:hAnsi="Arial" w:cs="Arial"/>
+          <w:sz w:val="24"/>
+          <w:szCs w:val="24"/>
+        </w:rPr>
+      </w:pPr>
+    </w:p>
+    <w:p>
+      <w:pPr>
+        <w:rPr>
+          <w:rFonts w:ascii="Arial" w:hAnsi="Arial" w:cs="Arial"/>
+          <w:sz w:val="24"/>
+          <w:szCs w:val="24"/>
+        </w:rPr>
+      </w:pPr>
+      <w:r>
+        <w:rPr>
+          <w:rFonts w:ascii="Arial" w:hAnsi="Arial" w:cs="Arial"/>
+          <w:sz w:val="24"/>
+          <w:szCs w:val="24"/>
+        </w:rPr>
+        <w:t>Para agregar un nodo de Execute SQL Script en Pentaho que ejecute un SELECT filtrando por CustomerID, arrastra el nodo al área de trabajo y configúralo. Luego, selecciona o configura la conexión a la base de datos y escribe la consulta SQL en el campo correspondiente</w:t>
+      </w:r>
+      <w:r>
+        <w:rPr>
+          <w:rFonts w:ascii="Arial" w:hAnsi="Arial" w:cs="Arial"/>
+          <w:sz w:val="24"/>
+          <w:szCs w:val="24"/>
+        </w:rPr>
+        <w:t>.</w:t>
+      </w:r>
+    </w:p>
+    <w:p>
+      <w:pPr>
+        <w:rPr>
+          <w:rFonts w:ascii="Arial" w:hAnsi="Arial" w:cs="Arial"/>
+          <w:sz w:val="24"/>
+          <w:szCs w:val="24"/>
+        </w:rPr>
+      </w:pPr>
+      <w:r>
+        <w:rPr>
+          <w:rFonts w:ascii="Arial" w:hAnsi="Arial" w:cs="Arial"/>
+          <w:sz w:val="24"/>
+          <w:szCs w:val="24"/>
+        </w:rPr>
+        <w:t>P</w:t>
+      </w:r>
+      <w:r>
+        <w:rPr>
+          <w:rFonts w:ascii="Arial" w:hAnsi="Arial" w:cs="Arial"/>
+          <w:sz w:val="24"/>
+          <w:szCs w:val="24"/>
+        </w:rPr>
+        <w:t xml:space="preserve">or ejemplo: </w:t>
+      </w:r>
+    </w:p>
+    <w:p>
+      <w:pPr>
+        <w:rPr>
+          <w:rFonts w:ascii="Arial" w:hAnsi="Arial" w:cs="Arial"/>
+          <w:sz w:val="24"/>
+          <w:szCs w:val="24"/>
+        </w:rPr>
+      </w:pPr>
+      <w:r>
+        <w:rPr>
+          <w:rFonts w:ascii="Arial" w:hAnsi="Arial" w:cs="Arial"/>
+          <w:sz w:val="24"/>
+          <w:szCs w:val="24"/>
+        </w:rPr>
+        <w:t>SELECT * FROM Customers WHERE CustomerID = 'OLDWO';</w:t>
+      </w:r>
+    </w:p>
+    <w:p>
+      <w:pPr>
+        <w:rPr>
+          <w:rFonts w:ascii="Arial" w:hAnsi="Arial" w:cs="Arial"/>
+          <w:sz w:val="24"/>
+          <w:szCs w:val="24"/>
+        </w:rPr>
+      </w:pPr>
+      <w:r>
+        <w:rPr>
+          <w:rFonts w:ascii="Arial" w:hAnsi="Arial" w:cs="Arial"/>
+          <w:sz w:val="24"/>
+          <w:szCs w:val="24"/>
+        </w:rPr>
+        <w:t>Guarda los cambios, conecta el nodo según sea necesario y ejecuta la transformación para obtener el resultado filtrado.</w:t>
+      </w:r>
+    </w:p>
+    <w:p>
+      <w:pPr>
+        <w:rPr>
+          <w:rFonts w:ascii="Arial" w:hAnsi="Arial" w:cs="Arial"/>
+          <w:sz w:val="24"/>
+          <w:szCs w:val="24"/>
+        </w:rPr>
+      </w:pPr>
+    </w:p>
+    <w:p>
+      <w:pPr>
+        <w:rPr>
+          <w:rFonts w:ascii="Arial" w:hAnsi="Arial" w:cs="Arial"/>
+          <w:sz w:val="24"/>
+          <w:szCs w:val="24"/>
+        </w:rPr>
+      </w:pPr>
+      <w:r>
+        <w:rPr>
+          <w:rFonts w:ascii="Arial" w:hAnsi="Arial" w:cs="Arial"/>
+          <w:sz w:val="24"/>
+          <w:szCs w:val="24"/>
+        </w:rPr>
+        <w:lastRenderedPageBreak/>
+        <w:drawing>
+          <wp:inline distT="0" distB="0" distL="0" distR="0" wp14:anchorId="3D3C16B6" wp14:editId="22506451">
+            <wp:extent cx="5612130" cy="3392805"/>
+            <wp:effectExtent l="0" t="0" r="7620" b="0"/>
+            <wp:docPr id="391266652" name="Imagen 1"/>
+            <wp:cNvGraphicFramePr>
+              <a:graphicFrameLocks xmlns:a="http://schemas.openxmlformats.org/drawingml/2006/main" noChangeAspect="1"/>
+            </wp:cNvGraphicFramePr>
+            <a:graphic xmlns:a="http://schemas.openxmlformats.org/drawingml/2006/main">
+              <a:graphicData uri="http://schemas.openxmlformats.org/drawingml/2006/picture">
+                <pic:pic xmlns:pic="http://schemas.openxmlformats.org/drawingml/2006/picture">
+                  <pic:nvPicPr>
+                    <pic:cNvPr id="391266652" name=""/>
+                    <pic:cNvPicPr/>
+                  </pic:nvPicPr>
+                  <pic:blipFill>
+                    <a:blip r:embed="rId7"/>
+                    <a:stretch>
+                      <a:fillRect/>
+                    </a:stretch>
+                  </pic:blipFill>
+                  <pic:spPr>
+                    <a:xfrm>
+                      <a:off x="0" y="0"/>
+                      <a:ext cx="5612130" cy="3392805"/>
+                    </a:xfrm>
+                    <a:prstGeom prst="rect">
+                      <a:avLst/>
+                    </a:prstGeom>
+                  </pic:spPr>
+                </pic:pic>
+              </a:graphicData>
+            </a:graphic>
+          </wp:inline>
+        </w:drawing>
+      </w:r>
+    </w:p>
+    <w:p>
+      <w:pPr>
+        <w:rPr>
+          <w:rFonts w:ascii="Arial" w:hAnsi="Arial" w:cs="Arial"/>
+          <w:b/>
+          <w:bCs/>
+          <w:sz w:val="24"/>
+          <w:szCs w:val="24"/>
+        </w:rPr>
+      </w:pPr>
+      <w:r>
+        <w:rPr>
+          <w:rFonts w:ascii="Arial" w:hAnsi="Arial" w:cs="Arial"/>
+          <w:b/>
+          <w:bCs/>
+          <w:sz w:val="24"/>
+          <w:szCs w:val="24"/>
+        </w:rPr>
+        <w:t>Se utiliza Table Input para evitar problemas.</w:t>
+      </w:r>
+    </w:p>
+    <w:p>
+      <w:pPr>
+        <w:rPr>
+          <w:rFonts w:ascii="Arial" w:hAnsi="Arial" w:cs="Arial"/>
+          <w:sz w:val="24"/>
+          <w:szCs w:val="24"/>
+        </w:rPr>
+      </w:pPr>
+      <w:r>
+        <w:rPr>
+          <w:rFonts w:ascii="Arial" w:hAnsi="Arial" w:cs="Arial"/>
+          <w:sz w:val="24"/>
+          <w:szCs w:val="24"/>
+        </w:rPr>
+        <w:t>Para agregar un nodo de Table Input en Pentaho que ejecute un SELECT filtrando por CustomerID, arrastra el nodo al área de trabajo y configúralo adecuadamente. Asegúrate de seleccionar o configurar la conexión a la base de datos. En el campo correspondiente, escribe la consulta SQL, como por ejemplo: SELECT * FROM Customers WHERE CustomerID = 'OLDWO';</w:t>
+      </w:r>
+    </w:p>
+    <w:p>
+      <w:pPr>
+        <w:rPr>
+          <w:rFonts w:ascii="Arial" w:hAnsi="Arial" w:cs="Arial"/>
+          <w:sz w:val="24"/>
+          <w:szCs w:val="24"/>
+        </w:rPr>
+      </w:pPr>
+      <w:r>
+        <w:rPr>
+          <w:rFonts w:ascii="Arial" w:hAnsi="Arial" w:cs="Arial"/>
+          <w:sz w:val="24"/>
+          <w:szCs w:val="24"/>
+        </w:rPr>
+        <w:t xml:space="preserve">Este enfoque es preferible ya que evita errores de conversión que pueden ocurrir con el paso Execute SQL Script. </w:t>
+      </w:r>
+    </w:p>
+    <w:p>
+      <w:pPr>
+        <w:rPr>
+          <w:rFonts w:ascii="Arial" w:hAnsi="Arial" w:cs="Arial"/>
+          <w:sz w:val="24"/>
+          <w:szCs w:val="24"/>
+        </w:rPr>
+      </w:pPr>
+      <w:r>
+        <w:rPr>
+          <w:rFonts w:ascii="Arial" w:hAnsi="Arial" w:cs="Arial"/>
+          <w:sz w:val="24"/>
+          <w:szCs w:val="24"/>
+        </w:rPr>
+        <w:t>Guarda los cambios, conecta el nodo según sea necesario y ejecuta la transformación para obtener el resultado filtrado.</w:t>
+      </w:r>
+    </w:p>
+    <w:p>
+      <w:pPr>
+        <w:rPr>
+          <w:rFonts w:ascii="Arial" w:hAnsi="Arial" w:cs="Arial"/>
+          <w:sz w:val="24"/>
+          <w:szCs w:val="24"/>
+        </w:rPr>
+      </w:pPr>
+    </w:p>
+    <w:p>
+      <w:pPr>
+        <w:rPr>
+          <w:rFonts w:ascii="Arial" w:hAnsi="Arial" w:cs="Arial"/>
+          <w:sz w:val="24"/>
+          <w:szCs w:val="24"/>
+        </w:rPr>
+      </w:pPr>
+      <w:r>
+        <w:rPr>
+          <w:rFonts w:ascii="Arial" w:hAnsi="Arial" w:cs="Arial"/>
+          <w:sz w:val="24"/>
+          <w:szCs w:val="24"/>
+        </w:rPr>
+        <w:lastRenderedPageBreak/>
+        <w:drawing>
+          <wp:inline distT="0" distB="0" distL="0" distR="0" wp14:anchorId="7E3E417B" wp14:editId="7A9D1EF8">
+            <wp:extent cx="5612130" cy="2627630"/>
+            <wp:effectExtent l="0" t="0" r="7620" b="1270"/>
+            <wp:docPr id="565936607" name="Imagen 1"/>
+            <wp:cNvGraphicFramePr>
+              <a:graphicFrameLocks xmlns:a="http://schemas.openxmlformats.org/drawingml/2006/main" noChangeAspect="1"/>
+            </wp:cNvGraphicFramePr>
+            <a:graphic xmlns:a="http://schemas.openxmlformats.org/drawingml/2006/main">
+              <a:graphicData uri="http://schemas.openxmlformats.org/drawingml/2006/picture">
+                <pic:pic xmlns:pic="http://schemas.openxmlformats.org/drawingml/2006/picture">
+                  <pic:nvPicPr>
+                    <pic:cNvPr id="565936607" name=""/>
+                    <pic:cNvPicPr/>
+                  </pic:nvPicPr>
+                  <pic:blipFill>
+                    <a:blip r:embed="rId8"/>
+                    <a:stretch>
+                      <a:fillRect/>
+                    </a:stretch>
+                  </pic:blipFill>
+                  <pic:spPr>
+                    <a:xfrm>
+                      <a:off x="0" y="0"/>
+                      <a:ext cx="5612130" cy="2627630"/>
+                    </a:xfrm>
+                    <a:prstGeom prst="rect">
+                      <a:avLst/>
+                    </a:prstGeom>
+                  </pic:spPr>
+                </pic:pic>
+              </a:graphicData>
+            </a:graphic>
+          </wp:inline>
+        </w:drawing>
+      </w:r>
     </w:p>
     <w:sectPr>
       <w:pgSz w:w="12240" w:h="15840"/>
@@ -2886,7 +2071,7 @@
 </file>
 
 <file path=word/numbering.xml><?xml version="1.0" encoding="utf-8"?>
-<w:numbering xmlns:wpc="http://schemas.microsoft.com/office/word/2010/wordprocessingCanvas" xmlns:cx="http://schemas.microsoft.com/office/drawing/2014/chartex" xmlns:cx1="http://schemas.microsoft.com/office/drawing/2015/9/8/chartex" xmlns:cx2="http://schemas.microsoft.com/office/drawing/2015/10/21/chartex" xmlns:cx3="http://schemas.microsoft.com/office/drawing/2016/5/9/chartex" xmlns:cx4="http://schemas.microsoft.com/office/drawing/2016/5/10/chartex" xmlns:cx5="http://schemas.microsoft.com/office/drawing/2016/5/11/chartex" xmlns:cx6="http://schemas.microsoft.com/office/drawing/2016/5/12/chartex" xmlns:cx7="http://schemas.microsoft.com/office/drawing/2016/5/13/chartex" xmlns:cx8="http://schemas.microsoft.com/office/drawing/2016/5/14/chartex" xmlns:mc="http://schemas.openxmlformats.org/markup-compatibility/2006" xmlns:aink="http://schemas.microsoft.com/office/drawing/2016/ink" xmlns:am3d="http://schemas.microsoft.com/office/drawing/2017/model3d" xmlns:o="urn:schemas-microsoft-com:office:office" xmlns:r="http://schemas.openxmlformats.org/officeDocument/2006/relationships" xmlns:m="http://schemas.openxmlformats.org/officeDocument/2006/math" xmlns:v="urn:schemas-microsoft-com:vml" xmlns:wp14="http://schemas.microsoft.com/office/word/2010/wordprocessingDrawing" xmlns:wp="http://schemas.openxmlformats.org/drawingml/2006/wordprocessingDrawing" xmlns:w10="urn:schemas-microsoft-com:office:word" xmlns:w="http://schemas.openxmlformats.org/wordprocessingml/2006/main" xmlns:w14="http://schemas.microsoft.com/office/word/2010/wordml" xmlns:w15="http://schemas.microsoft.com/office/word/2012/wordml" xmlns:w16cid="http://schemas.microsoft.com/office/word/2016/wordml/cid" xmlns:w16se="http://schemas.microsoft.com/office/word/2015/wordml/symex" xmlns:wpg="http://schemas.microsoft.com/office/word/2010/wordprocessingGroup" xmlns:wpi="http://schemas.microsoft.com/office/word/2010/wordprocessingInk" xmlns:wne="http://schemas.microsoft.com/office/word/2006/wordml" xmlns:wps="http://schemas.microsoft.com/office/word/2010/wordprocessingShape" mc:Ignorable="w14 w15 w16se w16cid wp14">
+<w:numbering xmlns:wpc="http://schemas.microsoft.com/office/word/2010/wordprocessingCanvas" xmlns:cx="http://schemas.microsoft.com/office/drawing/2014/chartex" xmlns:cx1="http://schemas.microsoft.com/office/drawing/2015/9/8/chartex" xmlns:cx2="http://schemas.microsoft.com/office/drawing/2015/10/21/chartex" xmlns:cx3="http://schemas.microsoft.com/office/drawing/2016/5/9/chartex" xmlns:cx4="http://schemas.microsoft.com/office/drawing/2016/5/10/chartex" xmlns:cx5="http://schemas.microsoft.com/office/drawing/2016/5/11/chartex" xmlns:cx6="http://schemas.microsoft.com/office/drawing/2016/5/12/chartex" xmlns:cx7="http://schemas.microsoft.com/office/drawing/2016/5/13/chartex" xmlns:cx8="http://schemas.microsoft.com/office/drawing/2016/5/14/chartex" xmlns:mc="http://schemas.openxmlformats.org/markup-compatibility/2006" xmlns:aink="http://schemas.microsoft.com/office/drawing/2016/ink" xmlns:am3d="http://schemas.microsoft.com/office/drawing/2017/model3d" xmlns:o="urn:schemas-microsoft-com:office:office" xmlns:oel="http://schemas.microsoft.com/office/2019/extlst" xmlns:r="http://schemas.openxmlformats.org/officeDocument/2006/relationships" xmlns:m="http://schemas.openxmlformats.org/officeDocument/2006/math" xmlns:v="urn:schemas-microsoft-com:vml" xmlns:wp14="http://schemas.microsoft.com/office/word/2010/wordprocessingDrawing" xmlns:wp="http://schemas.openxmlformats.org/drawingml/2006/wordprocessingDrawing" xmlns:w10="urn:schemas-microsoft-com:office:word" xmlns:w="http://schemas.openxmlformats.org/wordprocessingml/2006/main" xmlns:w14="http://schemas.microsoft.com/office/word/2010/wordml" xmlns:w15="http://schemas.microsoft.com/office/word/2012/wordml" xmlns:w16cex="http://schemas.microsoft.com/office/word/2018/wordml/cex" xmlns:w16cid="http://schemas.microsoft.com/office/word/2016/wordml/cid" xmlns:w16="http://schemas.microsoft.com/office/word/2018/wordml" xmlns:w16du="http://schemas.microsoft.com/office/word/2023/wordml/word16du" xmlns:w16sdtdh="http://schemas.microsoft.com/office/word/2020/wordml/sdtdatahash" xmlns:w16se="http://schemas.microsoft.com/office/word/2015/wordml/symex" xmlns:wpg="http://schemas.microsoft.com/office/word/2010/wordprocessingGroup" xmlns:wpi="http://schemas.microsoft.com/office/word/2010/wordprocessingInk" xmlns:wne="http://schemas.microsoft.com/office/word/2006/wordml" xmlns:wps="http://schemas.microsoft.com/office/word/2010/wordprocessingShape" mc:Ignorable="w14 w15 w16se w16cid w16 w16cex w16sdtdh w16du wp14">
   <w:abstractNum w:abstractNumId="0" w15:restartNumberingAfterBreak="0">
     <w:nsid w:val="518114DD"/>
     <w:multiLevelType w:val="hybridMultilevel"/>
@@ -2999,14 +2184,14 @@
       </w:rPr>
     </w:lvl>
   </w:abstractNum>
-  <w:num w:numId="1">
+  <w:num w:numId="1" w16cid:durableId="383335400">
     <w:abstractNumId w:val="0"/>
   </w:num>
 </w:numbering>
 </file>
 
 <file path=word/styles.xml><?xml version="1.0" encoding="utf-8"?>
-<w:styles xmlns:mc="http://schemas.openxmlformats.org/markup-compatibility/2006" xmlns:r="http://schemas.openxmlformats.org/officeDocument/2006/relationships" xmlns:w="http://schemas.openxmlformats.org/wordprocessingml/2006/main" xmlns:w14="http://schemas.microsoft.com/office/word/2010/wordml" xmlns:w15="http://schemas.microsoft.com/office/word/2012/wordml" xmlns:w16cid="http://schemas.microsoft.com/office/word/2016/wordml/cid" xmlns:w16se="http://schemas.microsoft.com/office/word/2015/wordml/symex" mc:Ignorable="w14 w15 w16se w16cid">
+<w:styles xmlns:mc="http://schemas.openxmlformats.org/markup-compatibility/2006" xmlns:r="http://schemas.openxmlformats.org/officeDocument/2006/relationships" xmlns:w="http://schemas.openxmlformats.org/wordprocessingml/2006/main" xmlns:w14="http://schemas.microsoft.com/office/word/2010/wordml" xmlns:w15="http://schemas.microsoft.com/office/word/2012/wordml" xmlns:w16cex="http://schemas.microsoft.com/office/word/2018/wordml/cex" xmlns:w16cid="http://schemas.microsoft.com/office/word/2016/wordml/cid" xmlns:w16="http://schemas.microsoft.com/office/word/2018/wordml" xmlns:w16du="http://schemas.microsoft.com/office/word/2023/wordml/word16du" xmlns:w16sdtdh="http://schemas.microsoft.com/office/word/2020/wordml/sdtdatahash" xmlns:w16se="http://schemas.microsoft.com/office/word/2015/wordml/symex" mc:Ignorable="w14 w15 w16se w16cid w16 w16cex w16sdtdh w16du">
   <w:docDefaults>
     <w:rPrDefault>
       <w:rPr>
@@ -3022,7 +2207,7 @@
       </w:pPr>
     </w:pPrDefault>
   </w:docDefaults>
-  <w:latentStyles w:defLockedState="0" w:defUIPriority="99" w:defSemiHidden="0" w:defUnhideWhenUsed="0" w:defQFormat="0" w:count="375">
+  <w:latentStyles w:defLockedState="0" w:defUIPriority="99" w:defSemiHidden="0" w:defUnhideWhenUsed="0" w:defQFormat="0" w:count="376">
     <w:lsdException w:name="Normal" w:uiPriority="0" w:qFormat="1"/>
     <w:lsdException w:name="heading 1" w:uiPriority="9" w:qFormat="1"/>
     <w:lsdException w:name="heading 2" w:semiHidden="1" w:uiPriority="9" w:unhideWhenUsed="1" w:qFormat="1"/>
@@ -3398,6 +2583,7 @@
     <w:lsdException w:name="Smart Hyperlink" w:semiHidden="1" w:unhideWhenUsed="1"/>
     <w:lsdException w:name="Hashtag" w:semiHidden="1" w:unhideWhenUsed="1"/>
     <w:lsdException w:name="Unresolved Mention" w:semiHidden="1" w:unhideWhenUsed="1"/>
+    <w:lsdException w:name="Smart Link" w:semiHidden="1" w:unhideWhenUsed="1"/>
   </w:latentStyles>
   <w:style w:type="paragraph" w:default="1" w:styleId="Normal">
     <w:name w:val="Normal"/>
@@ -3407,7 +2593,6 @@
   <w:style w:type="character" w:default="1" w:styleId="Fuentedeprrafopredeter">
     <w:name w:val="Default Paragraph Font"/>
     <w:uiPriority w:val="1"/>
-    <w:semiHidden/>
     <w:unhideWhenUsed/>
   </w:style>
   <w:style w:type="table" w:default="1" w:styleId="Tablanormal">

</xml_diff>